<commit_message>
update proposal file v3
</commit_message>
<xml_diff>
--- a/proposal/proposal_Nattapot_v3.docx
+++ b/proposal/proposal_Nattapot_v3.docx
@@ -3567,9 +3567,10 @@
         <w:ind w:left="720" w:firstLine="720"/>
         <w:jc w:val="thaiDistribute"/>
         <w:rPr>
-          <w:rFonts w:ascii="TH Sarabun New" w:hAnsi="TH Sarabun New" w:cs="TH Sarabun New"/>
-          <w:sz w:val="32"/>
-          <w:szCs w:val="32"/>
+          <w:rFonts w:ascii="TH Sarabun New" w:hAnsi="TH Sarabun New" w:cs="TH Sarabun New" w:hint="cs"/>
+          <w:sz w:val="32"/>
+          <w:szCs w:val="32"/>
+          <w:lang w:bidi="th-TH"/>
         </w:rPr>
       </w:pPr>
       <w:r>
@@ -4843,11 +4844,12 @@
         <w:ind w:left="360"/>
         <w:jc w:val="thaiDistribute"/>
         <w:rPr>
-          <w:rFonts w:ascii="TH Sarabun New" w:hAnsi="TH Sarabun New" w:cs="TH Sarabun New"/>
-          <w:b/>
-          <w:bCs/>
-          <w:sz w:val="32"/>
-          <w:szCs w:val="32"/>
+          <w:rFonts w:ascii="TH Sarabun New" w:hAnsi="TH Sarabun New" w:cs="TH Sarabun New" w:hint="cs"/>
+          <w:b/>
+          <w:bCs/>
+          <w:sz w:val="32"/>
+          <w:szCs w:val="32"/>
+          <w:cs/>
           <w:lang w:bidi="th-TH"/>
         </w:rPr>
       </w:pPr>
@@ -4927,6 +4929,188 @@
           <w:lang w:bidi="th-TH"/>
         </w:rPr>
         <w:t>)</w:t>
+      </w:r>
+      <w:r>
+        <w:rPr>
+          <w:rFonts w:ascii="TH Sarabun New" w:hAnsi="TH Sarabun New" w:cs="TH Sarabun New"/>
+          <w:b/>
+          <w:bCs/>
+          <w:sz w:val="32"/>
+          <w:szCs w:val="32"/>
+          <w:lang w:bidi="th-TH"/>
+        </w:rPr>
+        <w:t xml:space="preserve"> </w:t>
+      </w:r>
+      <w:r>
+        <w:rPr>
+          <w:rFonts w:ascii="TH Sarabun New" w:hAnsi="TH Sarabun New" w:cs="TH Sarabun New"/>
+          <w:b/>
+          <w:bCs/>
+          <w:sz w:val="32"/>
+          <w:szCs w:val="32"/>
+          <w:lang w:bidi="th-TH"/>
+        </w:rPr>
+        <w:fldChar w:fldCharType="begin"/>
+      </w:r>
+      <w:r>
+        <w:rPr>
+          <w:rFonts w:ascii="TH Sarabun New" w:hAnsi="TH Sarabun New" w:cs="TH Sarabun New"/>
+          <w:b/>
+          <w:bCs/>
+          <w:sz w:val="32"/>
+          <w:szCs w:val="32"/>
+          <w:lang w:bidi="th-TH"/>
+        </w:rPr>
+        <w:instrText xml:space="preserve"> ADDIN EN.CITE &lt;EndNote&gt;&lt;Cite&gt;&lt;Author&gt;(</w:instrText>
+      </w:r>
+      <w:r>
+        <w:rPr>
+          <w:rFonts w:ascii="TH Sarabun New" w:hAnsi="TH Sarabun New" w:cs="TH Sarabun New"/>
+          <w:b/>
+          <w:bCs/>
+          <w:sz w:val="32"/>
+          <w:szCs w:val="32"/>
+          <w:cs/>
+          <w:lang w:bidi="th-TH"/>
+        </w:rPr>
+        <w:instrText>องค์การมหาชน)</w:instrText>
+      </w:r>
+      <w:r>
+        <w:rPr>
+          <w:rFonts w:ascii="TH Sarabun New" w:hAnsi="TH Sarabun New" w:cs="TH Sarabun New"/>
+          <w:b/>
+          <w:bCs/>
+          <w:sz w:val="32"/>
+          <w:szCs w:val="32"/>
+          <w:lang w:bidi="th-TH"/>
+        </w:rPr>
+        <w:instrText>&lt;/Author&gt;&lt;Year&gt;2018&lt;/Year&gt;&lt;RecNum&gt;13&lt;/RecNum&gt;&lt;DisplayText&gt;[3]&lt;/DisplayText&gt;&lt;record&gt;&lt;rec-number&gt;13&lt;/rec-number&gt;&lt;foreign-keys&gt;&lt;key app="EN" db-id="9szrpf9vozp2ere990950wfd5zvtr5f5900z" timestamp="1736901280"&gt;13&lt;/key&gt;&lt;/foreign-keys&gt;&lt;ref-type name="Book"&gt;6&lt;/ref-type&gt;&lt;contributors&gt;&lt;authors&gt;&lt;author&gt;&lt;style face="normal" font="default" charset="222" size="15"&gt;</w:instrText>
+      </w:r>
+      <w:r>
+        <w:rPr>
+          <w:rFonts w:ascii="TH Sarabun New" w:hAnsi="TH Sarabun New" w:cs="TH Sarabun New"/>
+          <w:b/>
+          <w:bCs/>
+          <w:sz w:val="32"/>
+          <w:szCs w:val="32"/>
+          <w:cs/>
+          <w:lang w:bidi="th-TH"/>
+        </w:rPr>
+        <w:instrText>องค์การบริหารจัดการก๊าซเรือนกระจก</w:instrText>
+      </w:r>
+      <w:r>
+        <w:rPr>
+          <w:rFonts w:ascii="TH Sarabun New" w:hAnsi="TH Sarabun New" w:cs="TH Sarabun New"/>
+          <w:b/>
+          <w:bCs/>
+          <w:sz w:val="32"/>
+          <w:szCs w:val="32"/>
+          <w:lang w:bidi="th-TH"/>
+        </w:rPr>
+        <w:instrText>&lt;/style&gt;&lt;style face="normal" font="default" charset="222" size="100%"&gt; &lt;/style&gt;&lt;style face="normal" font="default" size="100%"&gt;(&lt;/style&gt;&lt;style face="normal" font="default" charset="222" size="15"&gt;</w:instrText>
+      </w:r>
+      <w:r>
+        <w:rPr>
+          <w:rFonts w:ascii="TH Sarabun New" w:hAnsi="TH Sarabun New" w:cs="TH Sarabun New"/>
+          <w:b/>
+          <w:bCs/>
+          <w:sz w:val="32"/>
+          <w:szCs w:val="32"/>
+          <w:cs/>
+          <w:lang w:bidi="th-TH"/>
+        </w:rPr>
+        <w:instrText>องค์การมหาชน</w:instrText>
+      </w:r>
+      <w:r>
+        <w:rPr>
+          <w:rFonts w:ascii="TH Sarabun New" w:hAnsi="TH Sarabun New" w:cs="TH Sarabun New"/>
+          <w:b/>
+          <w:bCs/>
+          <w:sz w:val="32"/>
+          <w:szCs w:val="32"/>
+          <w:lang w:bidi="th-TH"/>
+        </w:rPr>
+        <w:instrText>&lt;/style&gt;&lt;style face="normal" font="default" size="100%"&gt;)&lt;/style&gt;&lt;/author&gt;&lt;/authors&gt;&lt;/contributors&gt;&lt;titles&gt;&lt;title&gt;&lt;style face="normal" font="default" charset="222" size="15"&gt;</w:instrText>
+      </w:r>
+      <w:r>
+        <w:rPr>
+          <w:rFonts w:ascii="TH Sarabun New" w:hAnsi="TH Sarabun New" w:cs="TH Sarabun New"/>
+          <w:b/>
+          <w:bCs/>
+          <w:sz w:val="32"/>
+          <w:szCs w:val="32"/>
+          <w:cs/>
+          <w:lang w:bidi="th-TH"/>
+        </w:rPr>
+        <w:instrText>แนวทางการประเมินคาร์บอนฟุตพริ้นท์</w:instrText>
+      </w:r>
+      <w:r>
+        <w:rPr>
+          <w:rFonts w:ascii="TH Sarabun New" w:hAnsi="TH Sarabun New" w:cs="TH Sarabun New"/>
+          <w:b/>
+          <w:bCs/>
+          <w:sz w:val="32"/>
+          <w:szCs w:val="32"/>
+          <w:lang w:bidi="th-TH"/>
+        </w:rPr>
+        <w:instrText>&lt;/style&gt;&lt;style face="normal" font="default" size="100%"&gt;&amp;#xD;&lt;/style&gt;&lt;style face="normal" font="default" charset="222" size="15"&gt;</w:instrText>
+      </w:r>
+      <w:r>
+        <w:rPr>
+          <w:rFonts w:ascii="TH Sarabun New" w:hAnsi="TH Sarabun New" w:cs="TH Sarabun New"/>
+          <w:b/>
+          <w:bCs/>
+          <w:sz w:val="32"/>
+          <w:szCs w:val="32"/>
+          <w:cs/>
+          <w:lang w:bidi="th-TH"/>
+        </w:rPr>
+        <w:instrText>สำหรับองค์กรปกครองส่วนท้องถิ่น</w:instrText>
+      </w:r>
+      <w:r>
+        <w:rPr>
+          <w:rFonts w:ascii="TH Sarabun New" w:hAnsi="TH Sarabun New" w:cs="TH Sarabun New"/>
+          <w:b/>
+          <w:bCs/>
+          <w:sz w:val="32"/>
+          <w:szCs w:val="32"/>
+          <w:lang w:bidi="th-TH"/>
+        </w:rPr>
+        <w:instrText>&lt;/style&gt;&lt;/title&gt;&lt;/titles&gt;&lt;section&gt;63&lt;/section&gt;&lt;dates&gt;&lt;year&gt;2018&lt;/year&gt;&lt;/dates&gt;&lt;urls&gt;&lt;/urls&gt;&lt;/record&gt;&lt;/Cite&gt;&lt;/EndNote&gt;</w:instrText>
+      </w:r>
+      <w:r>
+        <w:rPr>
+          <w:rFonts w:ascii="TH Sarabun New" w:hAnsi="TH Sarabun New" w:cs="TH Sarabun New"/>
+          <w:b/>
+          <w:bCs/>
+          <w:sz w:val="32"/>
+          <w:szCs w:val="32"/>
+          <w:lang w:bidi="th-TH"/>
+        </w:rPr>
+        <w:fldChar w:fldCharType="separate"/>
+      </w:r>
+      <w:r>
+        <w:rPr>
+          <w:rFonts w:ascii="TH Sarabun New" w:hAnsi="TH Sarabun New" w:cs="TH Sarabun New"/>
+          <w:b/>
+          <w:bCs/>
+          <w:noProof/>
+          <w:sz w:val="32"/>
+          <w:szCs w:val="32"/>
+          <w:lang w:bidi="th-TH"/>
+        </w:rPr>
+        <w:t>[3]</w:t>
+      </w:r>
+      <w:r>
+        <w:rPr>
+          <w:rFonts w:ascii="TH Sarabun New" w:hAnsi="TH Sarabun New" w:cs="TH Sarabun New"/>
+          <w:b/>
+          <w:bCs/>
+          <w:sz w:val="32"/>
+          <w:szCs w:val="32"/>
+          <w:lang w:bidi="th-TH"/>
+        </w:rPr>
+        <w:fldChar w:fldCharType="end"/>
       </w:r>
     </w:p>
     <w:p>
@@ -5061,16 +5245,6 @@
           <w:rFonts w:ascii="TH Sarabun New" w:hAnsi="TH Sarabun New" w:cs="TH Sarabun New"/>
           <w:sz w:val="32"/>
           <w:szCs w:val="32"/>
-          <w:highlight w:val="red"/>
-          <w:lang w:bidi="th-TH"/>
-        </w:rPr>
-        <w:t>[Ref]</w:t>
-      </w:r>
-      <w:r>
-        <w:rPr>
-          <w:rFonts w:ascii="TH Sarabun New" w:hAnsi="TH Sarabun New" w:cs="TH Sarabun New"/>
-          <w:sz w:val="32"/>
-          <w:szCs w:val="32"/>
           <w:lang w:bidi="th-TH"/>
         </w:rPr>
         <w:t xml:space="preserve"> </w:t>
@@ -5456,7 +5630,7 @@
           <w:szCs w:val="32"/>
           <w:lang w:bidi="th-TH"/>
         </w:rPr>
-        <w:instrText xml:space="preserve"> ADDIN EN.CITE &lt;EndNote&gt;&lt;Cite&gt;&lt;Author&gt;Konda&lt;/Author&gt;&lt;Year&gt;2024&lt;/Year&gt;&lt;RecNum&gt;6&lt;/RecNum&gt;&lt;DisplayText&gt;[3]&lt;/DisplayText&gt;&lt;record&gt;&lt;rec-number&gt;6&lt;/rec-number&gt;&lt;foreign-keys&gt;&lt;key app="EN" db-id="2fpvras9cpzr5eesdx65vft3ezptw0edw5pt" timestamp="1736862635"&gt;6&lt;/key&gt;&lt;/foreign-keys&gt;&lt;ref-type name="Book"&gt;6&lt;/ref-type&gt;&lt;contributors&gt;&lt;authors&gt;&lt;author&gt;Konda, Madhusudhan&lt;/author&gt;&lt;/authors&gt;&lt;/contributors&gt;&lt;titles&gt;&lt;title&gt;Elasticsearch in Action&lt;/title&gt;&lt;/titles&gt;&lt;dates&gt;&lt;year&gt;2024&lt;/year&gt;&lt;/dates&gt;&lt;publisher&gt;Simon and Schuster&lt;/publisher&gt;&lt;isbn&gt;1638354006&lt;/isbn&gt;&lt;urls&gt;&lt;/urls&gt;&lt;/record&gt;&lt;/Cite&gt;&lt;/EndNote&gt;</w:instrText>
+        <w:instrText xml:space="preserve"> ADDIN EN.CITE &lt;EndNote&gt;&lt;Cite&gt;&lt;Author&gt;Konda&lt;/Author&gt;&lt;Year&gt;2024&lt;/Year&gt;&lt;RecNum&gt;6&lt;/RecNum&gt;&lt;DisplayText&gt;[4]&lt;/DisplayText&gt;&lt;record&gt;&lt;rec-number&gt;6&lt;/rec-number&gt;&lt;foreign-keys&gt;&lt;key app="EN" db-id="2fpvras9cpzr5eesdx65vft3ezptw0edw5pt" timestamp="1736862635"&gt;6&lt;/key&gt;&lt;/foreign-keys&gt;&lt;ref-type name="Book"&gt;6&lt;/ref-type&gt;&lt;contributors&gt;&lt;authors&gt;&lt;author&gt;Konda, Madhusudhan&lt;/author&gt;&lt;/authors&gt;&lt;/contributors&gt;&lt;titles&gt;&lt;title&gt;Elasticsearch in Action&lt;/title&gt;&lt;/titles&gt;&lt;dates&gt;&lt;year&gt;2024&lt;/year&gt;&lt;/dates&gt;&lt;publisher&gt;Simon and Schuster&lt;/publisher&gt;&lt;isbn&gt;1638354006&lt;/isbn&gt;&lt;urls&gt;&lt;/urls&gt;&lt;/record&gt;&lt;/Cite&gt;&lt;/EndNote&gt;</w:instrText>
       </w:r>
       <w:r>
         <w:rPr>
@@ -5479,7 +5653,7 @@
           <w:szCs w:val="32"/>
           <w:lang w:bidi="th-TH"/>
         </w:rPr>
-        <w:t>[3]</w:t>
+        <w:t>[4]</w:t>
       </w:r>
       <w:r>
         <w:rPr>
@@ -6001,7 +6175,7 @@
         <w:ind w:left="720"/>
         <w:jc w:val="thaiDistribute"/>
         <w:rPr>
-          <w:rFonts w:ascii="TH Sarabun New" w:hAnsi="TH Sarabun New" w:cs="TH Sarabun New"/>
+          <w:rFonts w:ascii="TH Sarabun New" w:hAnsi="TH Sarabun New" w:cs="TH Sarabun New" w:hint="cs"/>
           <w:sz w:val="32"/>
           <w:szCs w:val="32"/>
           <w:lang w:bidi="th-TH"/>
@@ -6154,7 +6328,7 @@
           <w:szCs w:val="32"/>
           <w:lang w:bidi="th-TH"/>
         </w:rPr>
-        <w:instrText xml:space="preserve"> ADDIN EN.CITE &lt;EndNote&gt;&lt;Cite&gt;&lt;Author&gt;Ramírez&lt;/Author&gt;&lt;Year&gt;2025&lt;/Year&gt;&lt;RecNum&gt;7&lt;/RecNum&gt;&lt;DisplayText&gt;[4]&lt;/DisplayText&gt;&lt;record&gt;&lt;rec-number&gt;7&lt;/rec-number&gt;&lt;foreign-keys&gt;&lt;key app="EN" db-id="2fpvras9cpzr5eesdx65vft3ezptw0edw5pt" timestamp="1736863239"&gt;7&lt;/key&gt;&lt;/foreign-keys&gt;&lt;ref-type name="Web Page"&gt;12&lt;/ref-type&gt;&lt;contributors&gt;&lt;authors&gt;&lt;author&gt;Sebastián Ramírez&lt;/author&gt;&lt;/authors&gt;&lt;/contributors&gt;&lt;titles&gt;&lt;title&gt;FastAPI Documentation.&lt;/title&gt;&lt;/titles&gt;&lt;volume&gt;2025&lt;/volume&gt;&lt;number&gt;January 14, 2025&lt;/number&gt;&lt;dates&gt;&lt;year&gt;2025&lt;/year&gt;&lt;/dates&gt;&lt;publisher&gt;Tiangolo&lt;/publisher&gt;&lt;urls&gt;&lt;related-urls&gt;&lt;url&gt;https://fastapi.tiangolo.com/&lt;/url&gt;&lt;/related-urls&gt;&lt;/urls&gt;&lt;/record&gt;&lt;/Cite&gt;&lt;/EndNote&gt;</w:instrText>
+        <w:instrText xml:space="preserve"> ADDIN EN.CITE &lt;EndNote&gt;&lt;Cite&gt;&lt;Author&gt;Ramírez&lt;/Author&gt;&lt;Year&gt;2025&lt;/Year&gt;&lt;RecNum&gt;7&lt;/RecNum&gt;&lt;DisplayText&gt;[5]&lt;/DisplayText&gt;&lt;record&gt;&lt;rec-number&gt;7&lt;/rec-number&gt;&lt;foreign-keys&gt;&lt;key app="EN" db-id="2fpvras9cpzr5eesdx65vft3ezptw0edw5pt" timestamp="1736863239"&gt;7&lt;/key&gt;&lt;/foreign-keys&gt;&lt;ref-type name="Web Page"&gt;12&lt;/ref-type&gt;&lt;contributors&gt;&lt;authors&gt;&lt;author&gt;Sebastián Ramírez&lt;/author&gt;&lt;/authors&gt;&lt;/contributors&gt;&lt;titles&gt;&lt;title&gt;FastAPI Documentation.&lt;/title&gt;&lt;/titles&gt;&lt;volume&gt;2025&lt;/volume&gt;&lt;number&gt;January 14, 2025&lt;/number&gt;&lt;dates&gt;&lt;year&gt;2025&lt;/year&gt;&lt;/dates&gt;&lt;publisher&gt;Tiangolo&lt;/publisher&gt;&lt;urls&gt;&lt;related-urls&gt;&lt;url&gt;https://fastapi.tiangolo.com/&lt;/url&gt;&lt;/related-urls&gt;&lt;/urls&gt;&lt;/record&gt;&lt;/Cite&gt;&lt;/EndNote&gt;</w:instrText>
       </w:r>
       <w:r>
         <w:rPr>
@@ -6177,7 +6351,7 @@
           <w:szCs w:val="32"/>
           <w:lang w:bidi="th-TH"/>
         </w:rPr>
-        <w:t>[4]</w:t>
+        <w:t>[5]</w:t>
       </w:r>
       <w:r>
         <w:rPr>
@@ -6361,7 +6535,7 @@
           <w:szCs w:val="32"/>
           <w:lang w:bidi="th-TH"/>
         </w:rPr>
-        <w:instrText xml:space="preserve"> ADDIN EN.CITE &lt;EndNote&gt;&lt;Cite&gt;&lt;Author&gt;Meta&lt;/Author&gt;&lt;Year&gt;2025&lt;/Year&gt;&lt;RecNum&gt;8&lt;/RecNum&gt;&lt;DisplayText&gt;[5]&lt;/DisplayText&gt;&lt;record&gt;&lt;rec-number&gt;8&lt;/rec-number&gt;&lt;foreign-keys&gt;&lt;key app="EN" db-id="2fpvras9cpzr5eesdx65vft3ezptw0edw5pt" timestamp="1736863871"&gt;8&lt;/key&gt;&lt;/foreign-keys&gt;&lt;ref-type name="Web Page"&gt;12&lt;/ref-type&gt;&lt;contributors&gt;&lt;authors&gt;&lt;author&gt;Meta, Inc.&lt;/author&gt;&lt;/authors&gt;&lt;/contributors&gt;&lt;titles&gt;&lt;title&gt;React: A JavaScript library for building user interfaces&lt;/title&gt;&lt;/titles&gt;&lt;volume&gt;2025&lt;/volume&gt;&lt;number&gt;January 14, 2025&lt;/number&gt;&lt;dates&gt;&lt;year&gt;2025&lt;/year&gt;&lt;/dates&gt;&lt;publisher&gt;Meta &lt;/publisher&gt;&lt;urls&gt;&lt;related-urls&gt;&lt;url&gt;https://reactjs.org/&lt;/url&gt;&lt;/related-urls&gt;&lt;/urls&gt;&lt;/record&gt;&lt;/Cite&gt;&lt;/EndNote&gt;</w:instrText>
+        <w:instrText xml:space="preserve"> ADDIN EN.CITE &lt;EndNote&gt;&lt;Cite&gt;&lt;Author&gt;Meta&lt;/Author&gt;&lt;Year&gt;2025&lt;/Year&gt;&lt;RecNum&gt;8&lt;/RecNum&gt;&lt;DisplayText&gt;[6]&lt;/DisplayText&gt;&lt;record&gt;&lt;rec-number&gt;8&lt;/rec-number&gt;&lt;foreign-keys&gt;&lt;key app="EN" db-id="2fpvras9cpzr5eesdx65vft3ezptw0edw5pt" timestamp="1736863871"&gt;8&lt;/key&gt;&lt;/foreign-keys&gt;&lt;ref-type name="Web Page"&gt;12&lt;/ref-type&gt;&lt;contributors&gt;&lt;authors&gt;&lt;author&gt;Meta, Inc.&lt;/author&gt;&lt;/authors&gt;&lt;/contributors&gt;&lt;titles&gt;&lt;title&gt;React: A JavaScript library for building user interfaces&lt;/title&gt;&lt;/titles&gt;&lt;volume&gt;2025&lt;/volume&gt;&lt;number&gt;January 14, 2025&lt;/number&gt;&lt;dates&gt;&lt;year&gt;2025&lt;/year&gt;&lt;/dates&gt;&lt;publisher&gt;Meta &lt;/publisher&gt;&lt;urls&gt;&lt;related-urls&gt;&lt;url&gt;https://reactjs.org/&lt;/url&gt;&lt;/related-urls&gt;&lt;/urls&gt;&lt;/record&gt;&lt;/Cite&gt;&lt;/EndNote&gt;</w:instrText>
       </w:r>
       <w:r>
         <w:rPr>
@@ -6384,7 +6558,7 @@
           <w:szCs w:val="32"/>
           <w:lang w:bidi="th-TH"/>
         </w:rPr>
-        <w:t>[5]</w:t>
+        <w:t>[6]</w:t>
       </w:r>
       <w:r>
         <w:rPr>
@@ -6727,7 +6901,7 @@
           <w:cs/>
           <w:lang w:bidi="th-TH"/>
         </w:rPr>
-        <w:instrText>6]</w:instrText>
+        <w:instrText>7]</w:instrText>
       </w:r>
       <w:r>
         <w:rPr>
@@ -7131,7 +7305,7 @@
           <w:cs/>
           <w:lang w:bidi="th-TH"/>
         </w:rPr>
-        <w:t>[6]</w:t>
+        <w:t>[7]</w:t>
       </w:r>
       <w:r>
         <w:rPr>
@@ -7526,7 +7700,7 @@
           <w:cs/>
           <w:lang w:bidi="th-TH"/>
         </w:rPr>
-        <w:instrText>7]</w:instrText>
+        <w:instrText>8]</w:instrText>
       </w:r>
       <w:r>
         <w:rPr>
@@ -7907,7 +8081,7 @@
           <w:cs/>
           <w:lang w:bidi="th-TH"/>
         </w:rPr>
-        <w:t>[7]</w:t>
+        <w:t>[8]</w:t>
       </w:r>
       <w:r>
         <w:rPr>
@@ -9016,7 +9190,7 @@
         <w:ind w:left="360"/>
         <w:jc w:val="center"/>
         <w:rPr>
-          <w:rFonts w:ascii="TH Sarabun New" w:hAnsi="TH Sarabun New" w:cs="TH Sarabun New" w:hint="cs"/>
+          <w:rFonts w:ascii="TH Sarabun New" w:hAnsi="TH Sarabun New" w:cs="TH Sarabun New"/>
           <w:sz w:val="32"/>
           <w:szCs w:val="32"/>
           <w:lang w:bidi="th-TH"/>
@@ -9101,8 +9275,851 @@
             <w:szCs w:val="32"/>
             <w:lang w:bidi="th-TH"/>
           </w:rPr>
-          <w:t>https://thaicarbonlabel.tgo.o</w:t>
+          <w:t>https://thaicarbonlabel.tgo.or.th</w:t>
         </w:r>
+      </w:hyperlink>
+    </w:p>
+    <w:p>
+      <w:pPr>
+        <w:spacing w:after="120"/>
+        <w:ind w:left="360" w:firstLine="360"/>
+        <w:rPr>
+          <w:rFonts w:ascii="TH Sarabun New" w:hAnsi="TH Sarabun New" w:cs="TH Sarabun New"/>
+          <w:b/>
+          <w:bCs/>
+          <w:sz w:val="32"/>
+          <w:szCs w:val="32"/>
+          <w:lang w:bidi="th-TH"/>
+        </w:rPr>
+      </w:pPr>
+      <w:r>
+        <w:rPr>
+          <w:rFonts w:ascii="TH Sarabun New" w:hAnsi="TH Sarabun New" w:cs="TH Sarabun New" w:hint="cs"/>
+          <w:b/>
+          <w:bCs/>
+          <w:sz w:val="32"/>
+          <w:szCs w:val="32"/>
+          <w:cs/>
+          <w:lang w:bidi="th-TH"/>
+        </w:rPr>
+        <w:lastRenderedPageBreak/>
+        <w:t>4.</w:t>
+      </w:r>
+      <w:r>
+        <w:rPr>
+          <w:rFonts w:ascii="TH Sarabun New" w:hAnsi="TH Sarabun New" w:cs="TH Sarabun New" w:hint="cs"/>
+          <w:b/>
+          <w:bCs/>
+          <w:sz w:val="32"/>
+          <w:szCs w:val="32"/>
+          <w:cs/>
+          <w:lang w:bidi="th-TH"/>
+        </w:rPr>
+        <w:t>1</w:t>
+      </w:r>
+      <w:r>
+        <w:rPr>
+          <w:rFonts w:ascii="TH Sarabun New" w:hAnsi="TH Sarabun New" w:cs="TH Sarabun New" w:hint="cs"/>
+          <w:b/>
+          <w:bCs/>
+          <w:sz w:val="32"/>
+          <w:szCs w:val="32"/>
+          <w:cs/>
+          <w:lang w:bidi="th-TH"/>
+        </w:rPr>
+        <w:t>.</w:t>
+      </w:r>
+      <w:r>
+        <w:rPr>
+          <w:rFonts w:ascii="TH Sarabun New" w:hAnsi="TH Sarabun New" w:cs="TH Sarabun New" w:hint="cs"/>
+          <w:b/>
+          <w:bCs/>
+          <w:sz w:val="32"/>
+          <w:szCs w:val="32"/>
+          <w:cs/>
+          <w:lang w:bidi="th-TH"/>
+        </w:rPr>
+        <w:t>2</w:t>
+      </w:r>
+      <w:r>
+        <w:rPr>
+          <w:rFonts w:ascii="TH Sarabun New" w:hAnsi="TH Sarabun New" w:cs="TH Sarabun New" w:hint="cs"/>
+          <w:b/>
+          <w:bCs/>
+          <w:sz w:val="32"/>
+          <w:szCs w:val="32"/>
+          <w:cs/>
+          <w:lang w:bidi="th-TH"/>
+        </w:rPr>
+        <w:t xml:space="preserve"> </w:t>
+      </w:r>
+      <w:r>
+        <w:rPr>
+          <w:rFonts w:ascii="TH Sarabun New" w:hAnsi="TH Sarabun New" w:cs="TH Sarabun New"/>
+          <w:b/>
+          <w:bCs/>
+          <w:sz w:val="32"/>
+          <w:szCs w:val="32"/>
+          <w:cs/>
+          <w:lang w:bidi="th-TH"/>
+        </w:rPr>
+        <w:t>ตรวจหาความผิดปกติของข้อมูล</w:t>
+      </w:r>
+    </w:p>
+    <w:p>
+      <w:pPr>
+        <w:spacing w:after="120"/>
+        <w:ind w:left="360" w:firstLine="360"/>
+        <w:rPr>
+          <w:rFonts w:ascii="TH Sarabun New" w:hAnsi="TH Sarabun New" w:cs="TH Sarabun New" w:hint="cs"/>
+          <w:sz w:val="32"/>
+          <w:szCs w:val="32"/>
+          <w:highlight w:val="red"/>
+          <w:lang w:bidi="th-TH"/>
+        </w:rPr>
+      </w:pPr>
+      <w:r>
+        <w:rPr>
+          <w:rFonts w:ascii="TH Sarabun New" w:hAnsi="TH Sarabun New" w:cs="TH Sarabun New" w:hint="cs"/>
+          <w:sz w:val="32"/>
+          <w:szCs w:val="32"/>
+          <w:cs/>
+          <w:lang w:bidi="th-TH"/>
+        </w:rPr>
+        <w:t>ทำการกรองข้อมูลที่ไม่จำเป็นออก เช่น</w:t>
+      </w:r>
+      <w:r>
+        <w:rPr>
+          <w:rFonts w:ascii="TH Sarabun New" w:hAnsi="TH Sarabun New" w:cs="TH Sarabun New" w:hint="cs"/>
+          <w:sz w:val="32"/>
+          <w:szCs w:val="32"/>
+          <w:cs/>
+          <w:lang w:bidi="th-TH"/>
+        </w:rPr>
+        <w:t xml:space="preserve"> นำแถว</w:t>
+      </w:r>
+      <w:r>
+        <w:rPr>
+          <w:rFonts w:ascii="TH Sarabun New" w:hAnsi="TH Sarabun New" w:cs="TH Sarabun New" w:hint="cs"/>
+          <w:sz w:val="32"/>
+          <w:szCs w:val="32"/>
+          <w:cs/>
+          <w:lang w:bidi="th-TH"/>
+        </w:rPr>
+        <w:t>ที่ข้อมูลขาดหาย</w:t>
+      </w:r>
+      <w:r>
+        <w:rPr>
+          <w:rFonts w:ascii="TH Sarabun New" w:hAnsi="TH Sarabun New" w:cs="TH Sarabun New" w:hint="cs"/>
+          <w:sz w:val="32"/>
+          <w:szCs w:val="32"/>
+          <w:cs/>
+          <w:lang w:bidi="th-TH"/>
+        </w:rPr>
+        <w:t>ไปออก</w:t>
+      </w:r>
+    </w:p>
+    <w:p>
+      <w:pPr>
+        <w:spacing w:after="120"/>
+        <w:ind w:left="360" w:firstLine="270"/>
+        <w:rPr>
+          <w:rFonts w:ascii="TH Sarabun New" w:hAnsi="TH Sarabun New" w:cs="TH Sarabun New"/>
+          <w:b/>
+          <w:bCs/>
+          <w:sz w:val="32"/>
+          <w:szCs w:val="32"/>
+          <w:lang w:bidi="th-TH"/>
+        </w:rPr>
+      </w:pPr>
+      <w:r>
+        <w:rPr>
+          <w:rFonts w:ascii="TH Sarabun New" w:hAnsi="TH Sarabun New" w:cs="TH Sarabun New"/>
+          <w:b/>
+          <w:bCs/>
+          <w:sz w:val="32"/>
+          <w:szCs w:val="32"/>
+          <w:lang w:bidi="th-TH"/>
+        </w:rPr>
+        <w:t>4.</w:t>
+      </w:r>
+      <w:r>
+        <w:rPr>
+          <w:rFonts w:ascii="TH Sarabun New" w:hAnsi="TH Sarabun New" w:cs="TH Sarabun New" w:hint="cs"/>
+          <w:b/>
+          <w:bCs/>
+          <w:sz w:val="32"/>
+          <w:szCs w:val="32"/>
+          <w:cs/>
+          <w:lang w:bidi="th-TH"/>
+        </w:rPr>
+        <w:t>1</w:t>
+      </w:r>
+      <w:r>
+        <w:rPr>
+          <w:rFonts w:ascii="TH Sarabun New" w:hAnsi="TH Sarabun New" w:cs="TH Sarabun New"/>
+          <w:b/>
+          <w:bCs/>
+          <w:sz w:val="32"/>
+          <w:szCs w:val="32"/>
+          <w:lang w:bidi="th-TH"/>
+        </w:rPr>
+        <w:t>.</w:t>
+      </w:r>
+      <w:r>
+        <w:rPr>
+          <w:rFonts w:ascii="TH Sarabun New" w:hAnsi="TH Sarabun New" w:cs="TH Sarabun New"/>
+          <w:b/>
+          <w:bCs/>
+          <w:sz w:val="32"/>
+          <w:szCs w:val="32"/>
+          <w:lang w:bidi="th-TH"/>
+        </w:rPr>
+        <w:t>3</w:t>
+      </w:r>
+      <w:r>
+        <w:rPr>
+          <w:rFonts w:ascii="TH Sarabun New" w:hAnsi="TH Sarabun New" w:cs="TH Sarabun New" w:hint="cs"/>
+          <w:b/>
+          <w:bCs/>
+          <w:sz w:val="32"/>
+          <w:szCs w:val="32"/>
+          <w:cs/>
+          <w:lang w:bidi="th-TH"/>
+        </w:rPr>
+        <w:t xml:space="preserve"> การจัดการรูปแบบของข้อมูล</w:t>
+      </w:r>
+    </w:p>
+    <w:p>
+      <w:pPr>
+        <w:spacing w:after="120"/>
+        <w:ind w:left="360"/>
+        <w:rPr>
+          <w:rFonts w:ascii="TH Sarabun New" w:hAnsi="TH Sarabun New" w:cs="TH Sarabun New"/>
+          <w:sz w:val="32"/>
+          <w:szCs w:val="32"/>
+          <w:lang w:bidi="th-TH"/>
+        </w:rPr>
+      </w:pPr>
+      <w:r>
+        <w:rPr>
+          <w:rFonts w:ascii="TH Sarabun New" w:hAnsi="TH Sarabun New" w:cs="TH Sarabun New"/>
+          <w:b/>
+          <w:bCs/>
+          <w:sz w:val="32"/>
+          <w:szCs w:val="32"/>
+          <w:cs/>
+          <w:lang w:bidi="th-TH"/>
+        </w:rPr>
+        <w:tab/>
+      </w:r>
+      <w:r>
+        <w:rPr>
+          <w:rFonts w:ascii="TH Sarabun New" w:hAnsi="TH Sarabun New" w:cs="TH Sarabun New" w:hint="cs"/>
+          <w:sz w:val="32"/>
+          <w:szCs w:val="32"/>
+          <w:cs/>
+          <w:lang w:bidi="th-TH"/>
+        </w:rPr>
+        <w:t>การจัดรูปแบบข้อมูลนั้นเพื่อให้ข้อมูลอยู่ในรูปแบบเดียวกันและเป็นรูปแบบที่เราต้องการเพื่อเพิ่มความสะดวกในการทำงานและ</w:t>
+      </w:r>
+      <w:r>
+        <w:rPr>
+          <w:rFonts w:ascii="TH Sarabun New" w:hAnsi="TH Sarabun New" w:cs="TH Sarabun New" w:hint="cs"/>
+          <w:sz w:val="32"/>
+          <w:szCs w:val="32"/>
+          <w:cs/>
+          <w:lang w:bidi="th-TH"/>
+        </w:rPr>
+        <w:t>เนื่องจากลักษณะของข้อมูลที่ได้มาจะมีลักษณะรูปแบบที่ไม่เหมือนกัน</w:t>
+      </w:r>
+    </w:p>
+    <w:p>
+      <w:pPr>
+        <w:spacing w:after="120"/>
+        <w:ind w:left="360" w:firstLine="360"/>
+        <w:rPr>
+          <w:rFonts w:ascii="TH Sarabun New" w:hAnsi="TH Sarabun New" w:cs="TH Sarabun New"/>
+          <w:b/>
+          <w:bCs/>
+          <w:sz w:val="32"/>
+          <w:szCs w:val="32"/>
+          <w:lang w:bidi="th-TH"/>
+        </w:rPr>
+      </w:pPr>
+      <w:r>
+        <w:rPr>
+          <w:rFonts w:ascii="TH Sarabun New" w:hAnsi="TH Sarabun New" w:cs="TH Sarabun New" w:hint="cs"/>
+          <w:b/>
+          <w:bCs/>
+          <w:sz w:val="32"/>
+          <w:szCs w:val="32"/>
+          <w:cs/>
+          <w:lang w:bidi="th-TH"/>
+        </w:rPr>
+        <w:t>4.</w:t>
+      </w:r>
+      <w:r>
+        <w:rPr>
+          <w:rFonts w:ascii="TH Sarabun New" w:hAnsi="TH Sarabun New" w:cs="TH Sarabun New" w:hint="cs"/>
+          <w:b/>
+          <w:bCs/>
+          <w:sz w:val="32"/>
+          <w:szCs w:val="32"/>
+          <w:cs/>
+          <w:lang w:bidi="th-TH"/>
+        </w:rPr>
+        <w:t>1</w:t>
+      </w:r>
+      <w:r>
+        <w:rPr>
+          <w:rFonts w:ascii="TH Sarabun New" w:hAnsi="TH Sarabun New" w:cs="TH Sarabun New" w:hint="cs"/>
+          <w:b/>
+          <w:bCs/>
+          <w:sz w:val="32"/>
+          <w:szCs w:val="32"/>
+          <w:cs/>
+          <w:lang w:bidi="th-TH"/>
+        </w:rPr>
+        <w:t>.</w:t>
+      </w:r>
+      <w:r>
+        <w:rPr>
+          <w:rFonts w:ascii="TH Sarabun New" w:hAnsi="TH Sarabun New" w:cs="TH Sarabun New"/>
+          <w:b/>
+          <w:bCs/>
+          <w:sz w:val="32"/>
+          <w:szCs w:val="32"/>
+          <w:lang w:bidi="th-TH"/>
+        </w:rPr>
+        <w:t>4</w:t>
+      </w:r>
+      <w:r>
+        <w:rPr>
+          <w:rFonts w:ascii="TH Sarabun New" w:hAnsi="TH Sarabun New" w:cs="TH Sarabun New" w:hint="cs"/>
+          <w:b/>
+          <w:bCs/>
+          <w:sz w:val="32"/>
+          <w:szCs w:val="32"/>
+          <w:cs/>
+          <w:lang w:bidi="th-TH"/>
+        </w:rPr>
+        <w:t xml:space="preserve"> </w:t>
+      </w:r>
+      <w:r>
+        <w:rPr>
+          <w:rFonts w:ascii="TH Sarabun New" w:hAnsi="TH Sarabun New" w:cs="TH Sarabun New"/>
+          <w:b/>
+          <w:bCs/>
+          <w:sz w:val="32"/>
+          <w:szCs w:val="32"/>
+          <w:cs/>
+        </w:rPr>
+        <w:t>การสร้างคลังคำพ้อง (</w:t>
+      </w:r>
+      <w:r>
+        <w:rPr>
+          <w:rFonts w:ascii="TH Sarabun New" w:hAnsi="TH Sarabun New" w:cs="TH Sarabun New"/>
+          <w:b/>
+          <w:bCs/>
+          <w:sz w:val="32"/>
+          <w:szCs w:val="32"/>
+          <w:lang w:bidi="th-TH"/>
+        </w:rPr>
+        <w:t>Synonym Dictionary)</w:t>
+      </w:r>
+    </w:p>
+    <w:p>
+      <w:pPr>
+        <w:spacing w:after="120"/>
+        <w:ind w:left="720" w:firstLine="360"/>
+        <w:rPr>
+          <w:rFonts w:ascii="TH Sarabun New" w:hAnsi="TH Sarabun New" w:cs="TH Sarabun New"/>
+          <w:b/>
+          <w:bCs/>
+          <w:sz w:val="32"/>
+          <w:szCs w:val="32"/>
+          <w:lang w:bidi="th-TH"/>
+        </w:rPr>
+      </w:pPr>
+      <w:r>
+        <w:rPr>
+          <w:rFonts w:ascii="TH Sarabun New" w:hAnsi="TH Sarabun New" w:cs="TH Sarabun New"/>
+          <w:sz w:val="32"/>
+          <w:szCs w:val="32"/>
+          <w:cs/>
+          <w:lang w:bidi="th-TH"/>
+        </w:rPr>
+        <w:t>สร้าง</w:t>
+      </w:r>
+      <w:r>
+        <w:rPr>
+          <w:rFonts w:ascii="TH Sarabun New" w:hAnsi="TH Sarabun New" w:cs="TH Sarabun New" w:hint="cs"/>
+          <w:sz w:val="32"/>
+          <w:szCs w:val="32"/>
+          <w:cs/>
+          <w:lang w:bidi="th-TH"/>
+        </w:rPr>
+        <w:t>ชุด</w:t>
+      </w:r>
+      <w:r>
+        <w:rPr>
+          <w:rFonts w:ascii="TH Sarabun New" w:hAnsi="TH Sarabun New" w:cs="TH Sarabun New"/>
+          <w:sz w:val="32"/>
+          <w:szCs w:val="32"/>
+          <w:cs/>
+          <w:lang w:bidi="th-TH"/>
+        </w:rPr>
+        <w:t>คำพ้องความหมายระหว่างคำศัพท์ภาษาไทยและภาษาอังกฤษ</w:t>
+      </w:r>
+      <w:r>
+        <w:rPr>
+          <w:rFonts w:ascii="TH Sarabun New" w:hAnsi="TH Sarabun New" w:cs="TH Sarabun New" w:hint="cs"/>
+          <w:sz w:val="32"/>
+          <w:szCs w:val="32"/>
+          <w:cs/>
+          <w:lang w:bidi="th-TH"/>
+        </w:rPr>
+        <w:t>โดย</w:t>
+      </w:r>
+      <w:r>
+        <w:rPr>
+          <w:rFonts w:ascii="TH Sarabun New" w:hAnsi="TH Sarabun New" w:cs="TH Sarabun New"/>
+          <w:sz w:val="32"/>
+          <w:szCs w:val="32"/>
+          <w:cs/>
+        </w:rPr>
+        <w:t>คลังคำศัพท์นี้จะถูกนำไปใช้ในขั้นตอนการสืบค้นเพื่อให้ได้ผลลัพธ์ที่ครอบคลุมทั้งสองภาษา</w:t>
+      </w:r>
+      <w:r>
+        <w:rPr>
+          <w:rFonts w:ascii="TH Sarabun New" w:hAnsi="TH Sarabun New" w:cs="TH Sarabun New" w:hint="cs"/>
+          <w:sz w:val="32"/>
+          <w:szCs w:val="32"/>
+          <w:cs/>
+          <w:lang w:bidi="th-TH"/>
+        </w:rPr>
+        <w:t>ซึ่ง</w:t>
+      </w:r>
+      <w:r>
+        <w:rPr>
+          <w:rFonts w:ascii="TH Sarabun New" w:hAnsi="TH Sarabun New" w:cs="TH Sarabun New"/>
+          <w:sz w:val="32"/>
+          <w:szCs w:val="32"/>
+          <w:cs/>
+        </w:rPr>
+        <w:t xml:space="preserve">เป็นกระบวนการรวบรวมคำศัพท์หรือวลีที่มีความหมายเหมือนกันหรือสามารถใช้แทนกันได้ ทั้งในภาษาไทย ภาษาอังกฤษ </w:t>
+      </w:r>
+      <w:r>
+        <w:rPr>
+          <w:rFonts w:ascii="TH Sarabun New" w:hAnsi="TH Sarabun New" w:cs="TH Sarabun New" w:hint="cs"/>
+          <w:sz w:val="32"/>
+          <w:szCs w:val="32"/>
+          <w:cs/>
+          <w:lang w:bidi="th-TH"/>
+        </w:rPr>
+        <w:t>รวมทั้ว</w:t>
+      </w:r>
+      <w:r>
+        <w:rPr>
+          <w:rFonts w:ascii="TH Sarabun New" w:hAnsi="TH Sarabun New" w:cs="TH Sarabun New"/>
+          <w:sz w:val="32"/>
+          <w:szCs w:val="32"/>
+          <w:cs/>
+        </w:rPr>
+        <w:t>ตัวย่อ</w:t>
+      </w:r>
+      <w:r>
+        <w:rPr>
+          <w:rFonts w:ascii="TH Sarabun New" w:hAnsi="TH Sarabun New" w:cs="TH Sarabun New" w:hint="cs"/>
+          <w:sz w:val="32"/>
+          <w:szCs w:val="32"/>
+          <w:cs/>
+          <w:lang w:bidi="th-TH"/>
+        </w:rPr>
+        <w:t>หรือสัญลักษณ์ทางเคมีอยู่ด้วยโดยทั้งหมดล้วนแล้วแต่ให้ความหมายเหมือนกันทั้งสิ้น</w:t>
+      </w:r>
+      <w:r>
+        <w:rPr>
+          <w:rFonts w:ascii="TH Sarabun New" w:hAnsi="TH Sarabun New" w:cs="TH Sarabun New"/>
+          <w:sz w:val="32"/>
+          <w:szCs w:val="32"/>
+          <w:cs/>
+        </w:rPr>
+        <w:t xml:space="preserve"> คลังคำพ้องความหมายนี้มีบทบาทสำคัญในการเพิ่มความแม่นยำและครอบคลุมในการสืบค้นข้อมูล</w:t>
+      </w:r>
+      <w:r>
+        <w:rPr>
+          <w:rFonts w:ascii="TH Sarabun New" w:hAnsi="TH Sarabun New" w:cs="TH Sarabun New"/>
+          <w:sz w:val="32"/>
+          <w:szCs w:val="32"/>
+          <w:cs/>
+          <w:lang w:bidi="th-TH"/>
+        </w:rPr>
+        <w:t xml:space="preserve"> เช่น</w:t>
+      </w:r>
+    </w:p>
+    <w:p>
+      <w:pPr>
+        <w:spacing w:after="120"/>
+        <w:ind w:left="720" w:firstLine="360"/>
+        <w:rPr>
+          <w:rFonts w:ascii="TH Sarabun New" w:hAnsi="TH Sarabun New" w:cs="TH Sarabun New"/>
+          <w:sz w:val="32"/>
+          <w:szCs w:val="32"/>
+          <w:lang w:bidi="th-TH"/>
+        </w:rPr>
+      </w:pPr>
+      <w:r>
+        <w:rPr>
+          <w:rFonts w:ascii="TH Sarabun New" w:hAnsi="TH Sarabun New" w:cs="TH Sarabun New" w:hint="cs"/>
+          <w:b/>
+          <w:bCs/>
+          <w:sz w:val="32"/>
+          <w:szCs w:val="32"/>
+          <w:cs/>
+          <w:lang w:bidi="th-TH"/>
+        </w:rPr>
+        <w:t xml:space="preserve">• </w:t>
+      </w:r>
+      <w:r>
+        <w:rPr>
+          <w:rFonts w:ascii="TH Sarabun New" w:hAnsi="TH Sarabun New" w:cs="TH Sarabun New" w:hint="eastAsia"/>
+          <w:sz w:val="32"/>
+          <w:szCs w:val="32"/>
+          <w:lang w:bidi="th-TH"/>
+        </w:rPr>
+        <w:t>Liquified Petroleum Gas</w:t>
+      </w:r>
+      <w:r>
+        <w:rPr>
+          <w:rFonts w:ascii="TH Sarabun New" w:hAnsi="TH Sarabun New" w:cs="TH Sarabun New"/>
+          <w:sz w:val="32"/>
+          <w:szCs w:val="32"/>
+          <w:lang w:bidi="th-TH"/>
+        </w:rPr>
+        <w:t xml:space="preserve">, </w:t>
+      </w:r>
+      <w:r>
+        <w:rPr>
+          <w:rFonts w:ascii="TH Sarabun New" w:hAnsi="TH Sarabun New" w:cs="TH Sarabun New" w:hint="eastAsia"/>
+          <w:sz w:val="32"/>
+          <w:szCs w:val="32"/>
+          <w:lang w:bidi="th-TH"/>
+        </w:rPr>
+        <w:t>LPG</w:t>
+      </w:r>
+      <w:r>
+        <w:rPr>
+          <w:rFonts w:ascii="TH Sarabun New" w:hAnsi="TH Sarabun New" w:cs="TH Sarabun New"/>
+          <w:sz w:val="32"/>
+          <w:szCs w:val="32"/>
+          <w:lang w:bidi="th-TH"/>
+        </w:rPr>
+        <w:t xml:space="preserve">, </w:t>
+      </w:r>
+      <w:r>
+        <w:rPr>
+          <w:rFonts w:ascii="TH Sarabun New" w:hAnsi="TH Sarabun New" w:cs="TH Sarabun New" w:hint="eastAsia"/>
+          <w:sz w:val="32"/>
+          <w:szCs w:val="32"/>
+          <w:cs/>
+          <w:lang w:bidi="th-TH"/>
+        </w:rPr>
+        <w:t>ก๊าซปิโตรเลียมเหลว</w:t>
+      </w:r>
+      <w:r>
+        <w:rPr>
+          <w:rFonts w:ascii="TH Sarabun New" w:hAnsi="TH Sarabun New" w:cs="TH Sarabun New"/>
+          <w:sz w:val="32"/>
+          <w:szCs w:val="32"/>
+          <w:lang w:bidi="th-TH"/>
+        </w:rPr>
+        <w:t xml:space="preserve">, </w:t>
+      </w:r>
+      <w:r>
+        <w:rPr>
+          <w:rFonts w:ascii="TH Sarabun New" w:hAnsi="TH Sarabun New" w:cs="TH Sarabun New" w:hint="eastAsia"/>
+          <w:sz w:val="32"/>
+          <w:szCs w:val="32"/>
+          <w:cs/>
+          <w:lang w:bidi="th-TH"/>
+        </w:rPr>
+        <w:t>ก๊าซหุงต้ม</w:t>
+      </w:r>
+    </w:p>
+    <w:p>
+      <w:pPr>
+        <w:spacing w:after="120"/>
+        <w:ind w:left="720" w:firstLine="360"/>
+        <w:rPr>
+          <w:rFonts w:ascii="TH Sarabun New" w:hAnsi="TH Sarabun New" w:cs="TH Sarabun New"/>
+          <w:sz w:val="32"/>
+          <w:szCs w:val="32"/>
+          <w:lang w:bidi="th-TH"/>
+        </w:rPr>
+      </w:pPr>
+      <w:r>
+        <w:rPr>
+          <w:rFonts w:ascii="TH Sarabun New" w:hAnsi="TH Sarabun New" w:cs="TH Sarabun New" w:hint="cs"/>
+          <w:b/>
+          <w:bCs/>
+          <w:sz w:val="32"/>
+          <w:szCs w:val="32"/>
+          <w:cs/>
+          <w:lang w:bidi="th-TH"/>
+        </w:rPr>
+        <w:t xml:space="preserve">• </w:t>
+      </w:r>
+      <w:r>
+        <w:rPr>
+          <w:rFonts w:ascii="TH Sarabun New" w:hAnsi="TH Sarabun New" w:cs="TH Sarabun New" w:hint="eastAsia"/>
+          <w:sz w:val="32"/>
+          <w:szCs w:val="32"/>
+          <w:lang w:bidi="th-TH"/>
+        </w:rPr>
+        <w:t>Anthracite</w:t>
+      </w:r>
+      <w:r>
+        <w:rPr>
+          <w:rFonts w:ascii="TH Sarabun New" w:hAnsi="TH Sarabun New" w:cs="TH Sarabun New"/>
+          <w:sz w:val="32"/>
+          <w:szCs w:val="32"/>
+          <w:lang w:bidi="th-TH"/>
+        </w:rPr>
+        <w:t>,</w:t>
+      </w:r>
+      <w:r>
+        <w:rPr>
+          <w:rFonts w:ascii="Arial" w:hAnsi="Arial" w:cs="Angsana New" w:hint="cs"/>
+          <w:sz w:val="32"/>
+          <w:szCs w:val="32"/>
+          <w:cs/>
+          <w:lang w:bidi="th-TH"/>
+        </w:rPr>
+        <w:t xml:space="preserve"> </w:t>
+      </w:r>
+      <w:r>
+        <w:rPr>
+          <w:rFonts w:ascii="TH Sarabun New" w:hAnsi="TH Sarabun New" w:cs="TH Sarabun New" w:hint="eastAsia"/>
+          <w:sz w:val="32"/>
+          <w:szCs w:val="32"/>
+          <w:cs/>
+          <w:lang w:bidi="th-TH"/>
+        </w:rPr>
+        <w:t>แอนทราไซต์</w:t>
+      </w:r>
+      <w:r>
+        <w:rPr>
+          <w:rFonts w:ascii="TH Sarabun New" w:hAnsi="TH Sarabun New" w:cs="TH Sarabun New"/>
+          <w:sz w:val="32"/>
+          <w:szCs w:val="32"/>
+          <w:lang w:bidi="th-TH"/>
+        </w:rPr>
+        <w:t xml:space="preserve">, </w:t>
+      </w:r>
+      <w:r>
+        <w:rPr>
+          <w:rFonts w:ascii="TH Sarabun New" w:hAnsi="TH Sarabun New" w:cs="TH Sarabun New" w:hint="eastAsia"/>
+          <w:sz w:val="32"/>
+          <w:szCs w:val="32"/>
+          <w:cs/>
+          <w:lang w:bidi="th-TH"/>
+        </w:rPr>
+        <w:t>ถ่านหินแข็ง</w:t>
+      </w:r>
+    </w:p>
+    <w:p>
+      <w:pPr>
+        <w:spacing w:after="120"/>
+        <w:ind w:left="720" w:firstLine="360"/>
+        <w:rPr>
+          <w:rFonts w:ascii="TH Sarabun New" w:hAnsi="TH Sarabun New" w:cs="TH Sarabun New"/>
+          <w:sz w:val="32"/>
+          <w:szCs w:val="32"/>
+          <w:lang w:bidi="th-TH"/>
+        </w:rPr>
+      </w:pPr>
+      <w:r>
+        <w:rPr>
+          <w:rFonts w:ascii="TH Sarabun New" w:hAnsi="TH Sarabun New" w:cs="TH Sarabun New" w:hint="cs"/>
+          <w:sz w:val="32"/>
+          <w:szCs w:val="32"/>
+          <w:cs/>
+          <w:lang w:bidi="th-TH"/>
+        </w:rPr>
+        <w:t xml:space="preserve">• </w:t>
+      </w:r>
+      <w:r>
+        <w:rPr>
+          <w:rFonts w:ascii="TH Sarabun New" w:hAnsi="TH Sarabun New" w:cs="TH Sarabun New"/>
+          <w:sz w:val="32"/>
+          <w:szCs w:val="32"/>
+          <w:cs/>
+          <w:lang w:bidi="th-TH"/>
+        </w:rPr>
+        <w:t>คาร์บอนไดออกไซด์</w:t>
+      </w:r>
+      <w:r>
+        <w:rPr>
+          <w:rFonts w:ascii="TH Sarabun New" w:hAnsi="TH Sarabun New" w:cs="TH Sarabun New"/>
+          <w:sz w:val="32"/>
+          <w:szCs w:val="32"/>
+          <w:lang w:bidi="th-TH"/>
+        </w:rPr>
+        <w:t xml:space="preserve">, </w:t>
+      </w:r>
+      <w:r>
+        <w:rPr>
+          <w:rFonts w:ascii="TH Sarabun New" w:hAnsi="TH Sarabun New" w:cs="TH Sarabun New"/>
+          <w:sz w:val="32"/>
+          <w:szCs w:val="32"/>
+          <w:lang w:bidi="th-TH"/>
+        </w:rPr>
+        <w:t>carbon dioxide</w:t>
+      </w:r>
+    </w:p>
+    <w:p>
+      <w:pPr>
+        <w:spacing w:after="120"/>
+        <w:ind w:left="720" w:firstLine="720"/>
+        <w:rPr>
+          <w:rFonts w:ascii="TH Sarabun New" w:hAnsi="TH Sarabun New" w:cs="TH Sarabun New"/>
+          <w:sz w:val="32"/>
+          <w:szCs w:val="32"/>
+          <w:lang w:bidi="th-TH"/>
+        </w:rPr>
+      </w:pPr>
+      <w:r>
+        <w:rPr>
+          <w:rFonts w:ascii="TH Sarabun New" w:hAnsi="TH Sarabun New" w:cs="TH Sarabun New" w:hint="cs"/>
+          <w:sz w:val="32"/>
+          <w:szCs w:val="32"/>
+          <w:cs/>
+          <w:lang w:bidi="th-TH"/>
+        </w:rPr>
+        <w:t>โดยกระบวนการที่ได้มาซึ่งชุดคำพ้องนี้มาจากการค้นหาคำทั้งหมดของข้อมูลที่ได้มาจาก</w:t>
+      </w:r>
+      <w:r>
+        <w:rPr>
+          <w:rFonts w:ascii="TH Sarabun New" w:hAnsi="TH Sarabun New" w:cs="TH Sarabun New" w:hint="cs"/>
+          <w:sz w:val="32"/>
+          <w:szCs w:val="32"/>
+          <w:cs/>
+          <w:lang w:bidi="th-TH"/>
+        </w:rPr>
+        <w:t>ตาราง</w:t>
+      </w:r>
+      <w:r>
+        <w:rPr>
+          <w:rFonts w:ascii="TH Sarabun New" w:hAnsi="TH Sarabun New" w:cs="TH Sarabun New" w:hint="cs"/>
+          <w:sz w:val="32"/>
+          <w:szCs w:val="32"/>
+          <w:cs/>
+          <w:lang w:bidi="th-TH"/>
+        </w:rPr>
+        <w:t>แสดง</w:t>
+      </w:r>
+      <w:r>
+        <w:rPr>
+          <w:rFonts w:ascii="TH Sarabun New" w:hAnsi="TH Sarabun New" w:cs="TH Sarabun New" w:hint="eastAsia"/>
+          <w:sz w:val="32"/>
+          <w:szCs w:val="32"/>
+          <w:cs/>
+          <w:lang w:bidi="th-TH"/>
+        </w:rPr>
+        <w:t>ค่า</w:t>
+      </w:r>
+      <w:r>
+        <w:rPr>
+          <w:rFonts w:ascii="TH Sarabun New" w:hAnsi="TH Sarabun New" w:cs="TH Sarabun New" w:hint="cs"/>
+          <w:sz w:val="32"/>
+          <w:szCs w:val="32"/>
+          <w:cs/>
+          <w:lang w:bidi="th-TH"/>
+        </w:rPr>
+        <w:t>สัมประสิทธิ์</w:t>
+      </w:r>
+      <w:r>
+        <w:rPr>
+          <w:rFonts w:ascii="TH Sarabun New" w:hAnsi="TH Sarabun New" w:cs="TH Sarabun New" w:hint="eastAsia"/>
+          <w:sz w:val="32"/>
+          <w:szCs w:val="32"/>
+          <w:cs/>
+          <w:lang w:bidi="th-TH"/>
+        </w:rPr>
+        <w:t>การปล่อยก๊าซเรือนกระจก</w:t>
+      </w:r>
+      <w:r>
+        <w:rPr>
+          <w:rFonts w:ascii="TH Sarabun New" w:hAnsi="TH Sarabun New" w:cs="TH Sarabun New" w:hint="cs"/>
+          <w:sz w:val="32"/>
+          <w:szCs w:val="32"/>
+          <w:cs/>
+          <w:lang w:bidi="th-TH"/>
+        </w:rPr>
+        <w:t xml:space="preserve"> </w:t>
+      </w:r>
+      <w:r>
+        <w:rPr>
+          <w:rFonts w:ascii="TH Sarabun New" w:hAnsi="TH Sarabun New" w:cs="TH Sarabun New" w:hint="cs"/>
+          <w:sz w:val="32"/>
+          <w:szCs w:val="32"/>
+          <w:cs/>
+          <w:lang w:bidi="th-TH"/>
+        </w:rPr>
+        <w:t>ทำการแปลความหมาย</w:t>
+      </w:r>
+      <w:r>
+        <w:rPr>
+          <w:rFonts w:ascii="TH Sarabun New" w:hAnsi="TH Sarabun New" w:cs="TH Sarabun New" w:hint="cs"/>
+          <w:sz w:val="32"/>
+          <w:szCs w:val="32"/>
+          <w:cs/>
+          <w:lang w:bidi="th-TH"/>
+        </w:rPr>
+        <w:t>เทียบ</w:t>
+      </w:r>
+      <w:r>
+        <w:rPr>
+          <w:rFonts w:ascii="TH Sarabun New" w:hAnsi="TH Sarabun New" w:cs="TH Sarabun New" w:hint="cs"/>
+          <w:sz w:val="32"/>
+          <w:szCs w:val="32"/>
+          <w:cs/>
+          <w:lang w:bidi="th-TH"/>
+        </w:rPr>
+        <w:t>ความหมายของภาษาไทย</w:t>
+      </w:r>
+      <w:r>
+        <w:rPr>
+          <w:rFonts w:ascii="TH Sarabun New" w:hAnsi="TH Sarabun New" w:cs="TH Sarabun New"/>
+          <w:sz w:val="32"/>
+          <w:szCs w:val="32"/>
+          <w:lang w:bidi="th-TH"/>
+        </w:rPr>
+        <w:t xml:space="preserve"> </w:t>
+      </w:r>
+      <w:r>
+        <w:rPr>
+          <w:rFonts w:ascii="TH Sarabun New" w:hAnsi="TH Sarabun New" w:cs="TH Sarabun New" w:hint="cs"/>
+          <w:sz w:val="32"/>
+          <w:szCs w:val="32"/>
+          <w:cs/>
+          <w:lang w:bidi="th-TH"/>
+        </w:rPr>
+        <w:t>ถ้าคำไหนเป็นตัวย่อนั้นจะอ้างอิงจากเว็บไซต์</w:t>
+      </w:r>
+      <w:r>
+        <w:rPr>
+          <w:rFonts w:ascii="TH Sarabun New" w:hAnsi="TH Sarabun New" w:cs="TH Sarabun New" w:hint="cs"/>
+          <w:sz w:val="32"/>
+          <w:szCs w:val="32"/>
+          <w:cs/>
+          <w:lang w:bidi="th-TH"/>
+        </w:rPr>
+        <w:t xml:space="preserve"> </w:t>
+      </w:r>
+      <w:hyperlink r:id="rId11" w:history="1">
         <w:r>
           <w:rPr>
             <w:rStyle w:val="Hyperlink"/>
@@ -9111,28 +10128,104 @@
             <w:szCs w:val="32"/>
             <w:lang w:bidi="th-TH"/>
           </w:rPr>
-          <w:t>r</w:t>
-        </w:r>
-        <w:r>
-          <w:rPr>
-            <w:rStyle w:val="Hyperlink"/>
-            <w:rFonts w:ascii="TH Sarabun New" w:hAnsi="TH Sarabun New" w:cs="TH Sarabun New"/>
-            <w:sz w:val="32"/>
-            <w:szCs w:val="32"/>
-            <w:lang w:bidi="th-TH"/>
-          </w:rPr>
-          <w:t>.th</w:t>
+          <w:t>www.abbreviations.com</w:t>
         </w:r>
       </w:hyperlink>
+      <w:r>
+        <w:rPr>
+          <w:rFonts w:ascii="TH Sarabun New" w:hAnsi="TH Sarabun New" w:cs="TH Sarabun New" w:hint="cs"/>
+          <w:sz w:val="32"/>
+          <w:szCs w:val="32"/>
+          <w:cs/>
+          <w:lang w:bidi="th-TH"/>
+        </w:rPr>
+        <w:t xml:space="preserve"> </w:t>
+      </w:r>
+      <w:r>
+        <w:rPr>
+          <w:rFonts w:ascii="TH Sarabun New" w:hAnsi="TH Sarabun New" w:cs="TH Sarabun New"/>
+          <w:sz w:val="32"/>
+          <w:szCs w:val="32"/>
+          <w:cs/>
+          <w:lang w:bidi="th-TH"/>
+        </w:rPr>
+        <w:br/>
+      </w:r>
+      <w:r>
+        <w:rPr>
+          <w:rFonts w:ascii="TH Sarabun New" w:hAnsi="TH Sarabun New" w:cs="TH Sarabun New" w:hint="cs"/>
+          <w:sz w:val="32"/>
+          <w:szCs w:val="32"/>
+          <w:cs/>
+          <w:lang w:bidi="th-TH"/>
+        </w:rPr>
+        <w:t>เป็นแหล่งค้นหาตัวย่อ</w:t>
+      </w:r>
+      <w:r>
+        <w:rPr>
+          <w:rFonts w:ascii="TH Sarabun New" w:hAnsi="TH Sarabun New" w:cs="TH Sarabun New"/>
+          <w:sz w:val="32"/>
+          <w:szCs w:val="32"/>
+          <w:lang w:bidi="th-TH"/>
+        </w:rPr>
+        <w:t xml:space="preserve"> </w:t>
+      </w:r>
+      <w:r>
+        <w:rPr>
+          <w:rFonts w:ascii="TH Sarabun New" w:hAnsi="TH Sarabun New" w:cs="TH Sarabun New" w:hint="cs"/>
+          <w:sz w:val="32"/>
+          <w:szCs w:val="32"/>
+          <w:cs/>
+          <w:lang w:bidi="th-TH"/>
+        </w:rPr>
+        <w:t>ส่วน</w:t>
+      </w:r>
+      <w:r>
+        <w:rPr>
+          <w:rFonts w:ascii="TH Sarabun New" w:hAnsi="TH Sarabun New" w:cs="TH Sarabun New" w:hint="cs"/>
+          <w:sz w:val="32"/>
+          <w:szCs w:val="32"/>
+          <w:cs/>
+          <w:lang w:bidi="th-TH"/>
+        </w:rPr>
+        <w:t>รูปแบบ</w:t>
+      </w:r>
+      <w:r>
+        <w:rPr>
+          <w:rFonts w:ascii="TH Sarabun New" w:hAnsi="TH Sarabun New" w:cs="TH Sarabun New" w:hint="cs"/>
+          <w:sz w:val="32"/>
+          <w:szCs w:val="32"/>
+          <w:cs/>
+          <w:lang w:bidi="th-TH"/>
+        </w:rPr>
+        <w:t xml:space="preserve">การตั้งค่าที่ </w:t>
+      </w:r>
+      <w:r>
+        <w:rPr>
+          <w:rFonts w:ascii="TH Sarabun New" w:hAnsi="TH Sarabun New" w:cs="TH Sarabun New"/>
+          <w:sz w:val="32"/>
+          <w:szCs w:val="32"/>
+          <w:lang w:bidi="th-TH"/>
+        </w:rPr>
+        <w:t xml:space="preserve">Elasticsearch </w:t>
+      </w:r>
+      <w:r>
+        <w:rPr>
+          <w:rFonts w:ascii="TH Sarabun New" w:hAnsi="TH Sarabun New" w:cs="TH Sarabun New" w:hint="cs"/>
+          <w:sz w:val="32"/>
+          <w:szCs w:val="32"/>
+          <w:cs/>
+          <w:lang w:bidi="th-TH"/>
+        </w:rPr>
+        <w:t>รองรับจะมีอยู่ 3 แบบ</w:t>
+      </w:r>
     </w:p>
     <w:p>
       <w:pPr>
         <w:spacing w:after="120"/>
-        <w:ind w:left="360" w:firstLine="360"/>
-        <w:rPr>
-          <w:rFonts w:ascii="TH Sarabun New" w:hAnsi="TH Sarabun New" w:cs="TH Sarabun New"/>
-          <w:b/>
-          <w:bCs/>
+        <w:ind w:left="720" w:firstLine="360"/>
+        <w:rPr>
+          <w:rFonts w:ascii="TH Sarabun New" w:hAnsi="TH Sarabun New" w:cs="TH Sarabun New"/>
           <w:sz w:val="32"/>
           <w:szCs w:val="32"/>
           <w:lang w:bidi="th-TH"/>
@@ -9141,126 +10234,74 @@
       <w:r>
         <w:rPr>
           <w:rFonts w:ascii="TH Sarabun New" w:hAnsi="TH Sarabun New" w:cs="TH Sarabun New" w:hint="cs"/>
-          <w:b/>
-          <w:bCs/>
-          <w:sz w:val="32"/>
-          <w:szCs w:val="32"/>
-          <w:cs/>
-          <w:lang w:bidi="th-TH"/>
-        </w:rPr>
-        <w:lastRenderedPageBreak/>
-        <w:t>4.</w:t>
+          <w:sz w:val="32"/>
+          <w:szCs w:val="32"/>
+          <w:cs/>
+          <w:lang w:bidi="th-TH"/>
+        </w:rPr>
+        <w:t xml:space="preserve">• </w:t>
+      </w:r>
+      <w:r>
+        <w:rPr>
+          <w:rFonts w:ascii="TH Sarabun New" w:hAnsi="TH Sarabun New" w:cs="TH Sarabun New"/>
+          <w:sz w:val="32"/>
+          <w:szCs w:val="32"/>
+          <w:cs/>
+        </w:rPr>
+        <w:t>แบบพ้องความหมายทั่วไป (</w:t>
+      </w:r>
+      <w:r>
+        <w:rPr>
+          <w:rFonts w:ascii="TH Sarabun New" w:hAnsi="TH Sarabun New" w:cs="TH Sarabun New"/>
+          <w:sz w:val="32"/>
+          <w:szCs w:val="32"/>
+          <w:lang w:bidi="th-TH"/>
+        </w:rPr>
+        <w:t>Synonym Set)</w:t>
       </w:r>
       <w:r>
         <w:rPr>
           <w:rFonts w:ascii="TH Sarabun New" w:hAnsi="TH Sarabun New" w:cs="TH Sarabun New" w:hint="cs"/>
-          <w:b/>
-          <w:bCs/>
-          <w:sz w:val="32"/>
-          <w:szCs w:val="32"/>
-          <w:cs/>
-          <w:lang w:bidi="th-TH"/>
-        </w:rPr>
-        <w:t>1</w:t>
+          <w:sz w:val="32"/>
+          <w:szCs w:val="32"/>
+          <w:cs/>
+          <w:lang w:bidi="th-TH"/>
+        </w:rPr>
+        <w:t xml:space="preserve"> </w:t>
+      </w:r>
+      <w:r>
+        <w:rPr>
+          <w:rFonts w:ascii="TH Sarabun New" w:hAnsi="TH Sarabun New" w:cs="TH Sarabun New"/>
+          <w:sz w:val="32"/>
+          <w:szCs w:val="32"/>
+          <w:cs/>
+        </w:rPr>
+        <w:t>คำในบรรทัดเดียวกันจะถือว่ามีความหมายเหมือนกันทั้งหมด สามารถใช้แทนกันได้ในทุกกรณี</w:t>
       </w:r>
       <w:r>
         <w:rPr>
           <w:rFonts w:ascii="TH Sarabun New" w:hAnsi="TH Sarabun New" w:cs="TH Sarabun New" w:hint="cs"/>
-          <w:b/>
-          <w:bCs/>
-          <w:sz w:val="32"/>
-          <w:szCs w:val="32"/>
-          <w:cs/>
-          <w:lang w:bidi="th-TH"/>
-        </w:rPr>
-        <w:t>.</w:t>
-      </w:r>
-      <w:r>
-        <w:rPr>
-          <w:rFonts w:ascii="TH Sarabun New" w:hAnsi="TH Sarabun New" w:cs="TH Sarabun New" w:hint="cs"/>
-          <w:b/>
-          <w:bCs/>
-          <w:sz w:val="32"/>
-          <w:szCs w:val="32"/>
-          <w:cs/>
-          <w:lang w:bidi="th-TH"/>
-        </w:rPr>
-        <w:t>2</w:t>
-      </w:r>
-      <w:r>
-        <w:rPr>
-          <w:rFonts w:ascii="TH Sarabun New" w:hAnsi="TH Sarabun New" w:cs="TH Sarabun New" w:hint="cs"/>
-          <w:b/>
-          <w:bCs/>
-          <w:sz w:val="32"/>
-          <w:szCs w:val="32"/>
-          <w:cs/>
-          <w:lang w:bidi="th-TH"/>
-        </w:rPr>
-        <w:t xml:space="preserve"> </w:t>
-      </w:r>
-      <w:r>
-        <w:rPr>
-          <w:rFonts w:ascii="TH Sarabun New" w:hAnsi="TH Sarabun New" w:cs="TH Sarabun New"/>
-          <w:b/>
-          <w:bCs/>
-          <w:sz w:val="32"/>
-          <w:szCs w:val="32"/>
-          <w:cs/>
-          <w:lang w:bidi="th-TH"/>
-        </w:rPr>
-        <w:t>ตรวจหาความผิดปกติของข้อมูล</w:t>
-      </w:r>
-      <w:r>
-        <w:rPr>
-          <w:rFonts w:ascii="TH Sarabun New" w:hAnsi="TH Sarabun New" w:cs="TH Sarabun New" w:hint="cs"/>
-          <w:b/>
-          <w:bCs/>
-          <w:sz w:val="32"/>
-          <w:szCs w:val="32"/>
-          <w:cs/>
-          <w:lang w:bidi="th-TH"/>
-        </w:rPr>
-        <w:t>และ</w:t>
-      </w:r>
-      <w:r>
-        <w:rPr>
-          <w:rFonts w:ascii="TH Sarabun New" w:hAnsi="TH Sarabun New" w:cs="TH Sarabun New" w:hint="cs"/>
-          <w:b/>
-          <w:bCs/>
-          <w:sz w:val="32"/>
-          <w:szCs w:val="32"/>
-          <w:cs/>
-          <w:lang w:bidi="th-TH"/>
-        </w:rPr>
-        <w:t>เพิ่มรายละเอียดของข้อมูลที่หายไป</w:t>
+          <w:sz w:val="32"/>
+          <w:szCs w:val="32"/>
+          <w:cs/>
+          <w:lang w:bidi="th-TH"/>
+        </w:rPr>
+        <w:t xml:space="preserve"> เช่น </w:t>
+      </w:r>
+      <w:r>
+        <w:rPr>
+          <w:rFonts w:ascii="TH Sarabun New" w:hAnsi="TH Sarabun New" w:cs="TH Sarabun New"/>
+          <w:sz w:val="32"/>
+          <w:szCs w:val="32"/>
+          <w:lang w:bidi="th-TH"/>
+        </w:rPr>
+        <w:t>word1, word2, word3</w:t>
       </w:r>
     </w:p>
     <w:p>
       <w:pPr>
         <w:spacing w:after="120"/>
-        <w:ind w:left="360" w:firstLine="270"/>
-        <w:rPr>
-          <w:rFonts w:ascii="TH Sarabun New" w:hAnsi="TH Sarabun New" w:cs="TH Sarabun New"/>
-          <w:sz w:val="32"/>
-          <w:szCs w:val="32"/>
-          <w:highlight w:val="red"/>
-          <w:lang w:bidi="th-TH"/>
-        </w:rPr>
-      </w:pPr>
-      <w:r>
-        <w:rPr>
-          <w:rFonts w:ascii="TH Sarabun New" w:hAnsi="TH Sarabun New" w:cs="TH Sarabun New"/>
-          <w:b/>
-          <w:bCs/>
-          <w:sz w:val="32"/>
-          <w:szCs w:val="32"/>
-          <w:cs/>
-          <w:lang w:bidi="th-TH"/>
-        </w:rPr>
-        <w:tab/>
-      </w:r>
-      <w:r>
+        <w:ind w:left="720" w:firstLine="360"/>
         <w:rPr>
           <w:rFonts w:ascii="TH Sarabun New" w:hAnsi="TH Sarabun New" w:cs="TH Sarabun New" w:hint="cs"/>
           <w:sz w:val="32"/>
@@ -9268,8 +10309,7 @@
           <w:cs/>
           <w:lang w:bidi="th-TH"/>
         </w:rPr>
-        <w:t>คอลัมน์</w:t>
-      </w:r>
+      </w:pPr>
       <w:r>
         <w:rPr>
           <w:rFonts w:ascii="TH Sarabun New" w:hAnsi="TH Sarabun New" w:cs="TH Sarabun New" w:hint="cs"/>
@@ -9278,7 +10318,25 @@
           <w:cs/>
           <w:lang w:bidi="th-TH"/>
         </w:rPr>
-        <w:t>ที่ข้อมูลขาดหาย หรือ</w:t>
+        <w:t xml:space="preserve">• </w:t>
+      </w:r>
+      <w:r>
+        <w:rPr>
+          <w:rFonts w:ascii="TH Sarabun New" w:hAnsi="TH Sarabun New" w:cs="TH Sarabun New"/>
+          <w:sz w:val="32"/>
+          <w:szCs w:val="32"/>
+          <w:cs/>
+        </w:rPr>
+        <w:t>แบบทิศทางเดียว (</w:t>
+      </w:r>
+      <w:r>
+        <w:rPr>
+          <w:rFonts w:ascii="TH Sarabun New" w:hAnsi="TH Sarabun New" w:cs="TH Sarabun New"/>
+          <w:sz w:val="32"/>
+          <w:szCs w:val="32"/>
+          <w:lang w:bidi="th-TH"/>
+        </w:rPr>
+        <w:t>One-Way Synonym)</w:t>
       </w:r>
       <w:r>
         <w:rPr>
@@ -9288,7 +10346,26 @@
           <w:cs/>
           <w:lang w:bidi="th-TH"/>
         </w:rPr>
-        <w:t>ไม่สามารถนำมาใช้ได้</w:t>
+        <w:t xml:space="preserve"> </w:t>
+      </w:r>
+      <w:r>
+        <w:rPr>
+          <w:rFonts w:ascii="TH Sarabun New" w:hAnsi="TH Sarabun New" w:cs="TH Sarabun New" w:hint="eastAsia"/>
+          <w:sz w:val="32"/>
+          <w:szCs w:val="32"/>
+          <w:cs/>
+          <w:lang w:bidi="th-TH"/>
+        </w:rPr>
+        <w:t>กำหนดให้คำหนึ่งถูกแทนที่ด้วยอีกคำหนึ่งเสมอ</w:t>
+      </w:r>
+      <w:r>
+        <w:rPr>
+          <w:rFonts w:ascii="TH Sarabun New" w:hAnsi="TH Sarabun New" w:cs="TH Sarabun New"/>
+          <w:sz w:val="32"/>
+          <w:szCs w:val="32"/>
+          <w:lang w:bidi="th-TH"/>
+        </w:rPr>
+        <w:t xml:space="preserve"> </w:t>
       </w:r>
       <w:r>
         <w:rPr>
@@ -9298,645 +10375,136 @@
           <w:cs/>
           <w:lang w:bidi="th-TH"/>
         </w:rPr>
-        <w:t xml:space="preserve"> </w:t>
-      </w:r>
-      <w:r>
-        <w:rPr>
-          <w:rFonts w:ascii="TH Sarabun New" w:hAnsi="TH Sarabun New" w:cs="TH Sarabun New" w:hint="cs"/>
-          <w:sz w:val="32"/>
-          <w:szCs w:val="32"/>
-          <w:cs/>
-          <w:lang w:bidi="th-TH"/>
-        </w:rPr>
-        <w:t>จ</w:t>
-      </w:r>
-      <w:r>
-        <w:rPr>
-          <w:rFonts w:ascii="TH Sarabun New" w:hAnsi="TH Sarabun New" w:cs="TH Sarabun New" w:hint="cs"/>
-          <w:sz w:val="32"/>
-          <w:szCs w:val="32"/>
-          <w:cs/>
-          <w:lang w:bidi="th-TH"/>
-        </w:rPr>
-        <w:t>ะทำการ</w:t>
-      </w:r>
-      <w:r>
-        <w:rPr>
-          <w:rFonts w:ascii="TH Sarabun New" w:hAnsi="TH Sarabun New" w:cs="TH Sarabun New" w:hint="cs"/>
-          <w:sz w:val="32"/>
-          <w:szCs w:val="32"/>
-          <w:highlight w:val="red"/>
-          <w:cs/>
-          <w:lang w:bidi="th-TH"/>
-        </w:rPr>
-        <w:t>เพิ่มรายละเอียดของข้อมูลบางอย่างเพื่อความชัดเจนและเข้าใจในการค้นหา</w:t>
-      </w:r>
-      <w:r>
-        <w:rPr>
-          <w:rFonts w:ascii="TH Sarabun New" w:hAnsi="TH Sarabun New" w:cs="TH Sarabun New"/>
-          <w:sz w:val="32"/>
-          <w:szCs w:val="32"/>
-          <w:highlight w:val="red"/>
-          <w:lang w:bidi="th-TH"/>
-        </w:rPr>
-        <w:t xml:space="preserve"> inserted content </w:t>
-      </w:r>
-      <w:r>
-        <w:rPr>
-          <w:rFonts w:ascii="TH Sarabun New" w:hAnsi="TH Sarabun New" w:cs="TH Sarabun New" w:hint="cs"/>
-          <w:sz w:val="32"/>
-          <w:szCs w:val="32"/>
-          <w:highlight w:val="red"/>
-          <w:cs/>
-          <w:lang w:bidi="th-TH"/>
-        </w:rPr>
-        <w:t>น่าเชื่อถือ</w:t>
-      </w:r>
-      <w:r>
-        <w:rPr>
-          <w:rFonts w:ascii="TH Sarabun New" w:hAnsi="TH Sarabun New" w:cs="TH Sarabun New"/>
-          <w:sz w:val="32"/>
-          <w:szCs w:val="32"/>
-          <w:highlight w:val="red"/>
-          <w:lang w:bidi="th-TH"/>
-        </w:rPr>
-        <w:t>?</w:t>
+        <w:t xml:space="preserve">เช่น </w:t>
+      </w:r>
+      <w:r>
+        <w:rPr>
+          <w:rFonts w:ascii="TH Sarabun New" w:hAnsi="TH Sarabun New" w:cs="TH Sarabun New"/>
+          <w:sz w:val="32"/>
+          <w:szCs w:val="32"/>
+          <w:lang w:bidi="th-TH"/>
+        </w:rPr>
+        <w:t>word1 =&gt; word2</w:t>
       </w:r>
     </w:p>
     <w:p>
       <w:pPr>
         <w:spacing w:after="120"/>
-        <w:ind w:left="360" w:firstLine="270"/>
-        <w:rPr>
-          <w:rFonts w:ascii="TH Sarabun New" w:hAnsi="TH Sarabun New" w:cs="TH Sarabun New"/>
-          <w:b/>
-          <w:bCs/>
-          <w:sz w:val="32"/>
-          <w:szCs w:val="32"/>
-          <w:lang w:bidi="th-TH"/>
-        </w:rPr>
-      </w:pPr>
-      <w:r>
-        <w:rPr>
-          <w:rFonts w:ascii="TH Sarabun New" w:hAnsi="TH Sarabun New" w:cs="TH Sarabun New"/>
-          <w:b/>
-          <w:bCs/>
-          <w:sz w:val="32"/>
-          <w:szCs w:val="32"/>
-          <w:lang w:bidi="th-TH"/>
-        </w:rPr>
-        <w:t>4.</w:t>
-      </w:r>
+        <w:ind w:left="720" w:firstLine="360"/>
+        <w:rPr>
+          <w:rFonts w:ascii="TH Sarabun New" w:hAnsi="TH Sarabun New" w:cs="TH Sarabun New"/>
+          <w:sz w:val="32"/>
+          <w:szCs w:val="32"/>
+          <w:lang w:bidi="th-TH"/>
+        </w:rPr>
+      </w:pPr>
       <w:r>
         <w:rPr>
           <w:rFonts w:ascii="TH Sarabun New" w:hAnsi="TH Sarabun New" w:cs="TH Sarabun New" w:hint="cs"/>
-          <w:b/>
-          <w:bCs/>
-          <w:sz w:val="32"/>
-          <w:szCs w:val="32"/>
-          <w:cs/>
-          <w:lang w:bidi="th-TH"/>
-        </w:rPr>
-        <w:t>1</w:t>
-      </w:r>
-      <w:r>
-        <w:rPr>
-          <w:rFonts w:ascii="TH Sarabun New" w:hAnsi="TH Sarabun New" w:cs="TH Sarabun New"/>
-          <w:b/>
-          <w:bCs/>
-          <w:sz w:val="32"/>
-          <w:szCs w:val="32"/>
-          <w:lang w:bidi="th-TH"/>
-        </w:rPr>
-        <w:t>.</w:t>
-      </w:r>
-      <w:r>
-        <w:rPr>
-          <w:rFonts w:ascii="TH Sarabun New" w:hAnsi="TH Sarabun New" w:cs="TH Sarabun New"/>
-          <w:b/>
-          <w:bCs/>
-          <w:sz w:val="32"/>
-          <w:szCs w:val="32"/>
-          <w:lang w:bidi="th-TH"/>
-        </w:rPr>
-        <w:t>3</w:t>
+          <w:sz w:val="32"/>
+          <w:szCs w:val="32"/>
+          <w:cs/>
+          <w:lang w:bidi="th-TH"/>
+        </w:rPr>
+        <w:t xml:space="preserve">• </w:t>
+      </w:r>
+      <w:r>
+        <w:rPr>
+          <w:rFonts w:ascii="TH Sarabun New" w:hAnsi="TH Sarabun New" w:cs="TH Sarabun New"/>
+          <w:sz w:val="32"/>
+          <w:szCs w:val="32"/>
+          <w:cs/>
+        </w:rPr>
+        <w:t>แบบสองทิศทาง (</w:t>
+      </w:r>
+      <w:r>
+        <w:rPr>
+          <w:rFonts w:ascii="TH Sarabun New" w:hAnsi="TH Sarabun New" w:cs="TH Sarabun New"/>
+          <w:sz w:val="32"/>
+          <w:szCs w:val="32"/>
+          <w:lang w:bidi="th-TH"/>
+        </w:rPr>
+        <w:t>Bi-Directional Synonym)</w:t>
       </w:r>
       <w:r>
         <w:rPr>
           <w:rFonts w:ascii="TH Sarabun New" w:hAnsi="TH Sarabun New" w:cs="TH Sarabun New" w:hint="cs"/>
-          <w:b/>
-          <w:bCs/>
-          <w:sz w:val="32"/>
-          <w:szCs w:val="32"/>
-          <w:cs/>
-          <w:lang w:bidi="th-TH"/>
-        </w:rPr>
-        <w:t xml:space="preserve"> การจัดการรูปแบบของข้อมูล</w:t>
+          <w:sz w:val="32"/>
+          <w:szCs w:val="32"/>
+          <w:cs/>
+          <w:lang w:bidi="th-TH"/>
+        </w:rPr>
+        <w:t xml:space="preserve"> </w:t>
+      </w:r>
+      <w:r>
+        <w:rPr>
+          <w:rFonts w:ascii="TH Sarabun New" w:hAnsi="TH Sarabun New" w:cs="TH Sarabun New"/>
+          <w:sz w:val="32"/>
+          <w:szCs w:val="32"/>
+          <w:cs/>
+        </w:rPr>
+        <w:t>กำหนดให้คำสองคำสามารถแทนที่กันได้ทั้งสองทาง</w:t>
+      </w:r>
+      <w:r>
+        <w:rPr>
+          <w:rFonts w:ascii="TH Sarabun New" w:hAnsi="TH Sarabun New" w:cs="TH Sarabun New" w:hint="cs"/>
+          <w:sz w:val="32"/>
+          <w:szCs w:val="32"/>
+          <w:cs/>
+          <w:lang w:bidi="th-TH"/>
+        </w:rPr>
+        <w:t xml:space="preserve"> เช่น </w:t>
+      </w:r>
+      <w:r>
+        <w:rPr>
+          <w:rFonts w:ascii="TH Sarabun New" w:hAnsi="TH Sarabun New" w:cs="TH Sarabun New"/>
+          <w:sz w:val="32"/>
+          <w:szCs w:val="32"/>
+          <w:lang w:bidi="th-TH"/>
+        </w:rPr>
+        <w:t>word1 &lt;=&gt; word2</w:t>
       </w:r>
     </w:p>
     <w:p>
       <w:pPr>
         <w:spacing w:after="120"/>
-        <w:ind w:left="360"/>
-        <w:rPr>
-          <w:rFonts w:ascii="TH Sarabun New" w:hAnsi="TH Sarabun New" w:cs="TH Sarabun New"/>
-          <w:sz w:val="32"/>
-          <w:szCs w:val="32"/>
-          <w:lang w:bidi="th-TH"/>
-        </w:rPr>
-      </w:pPr>
-      <w:r>
-        <w:rPr>
-          <w:rFonts w:ascii="TH Sarabun New" w:hAnsi="TH Sarabun New" w:cs="TH Sarabun New"/>
-          <w:b/>
-          <w:bCs/>
-          <w:sz w:val="32"/>
-          <w:szCs w:val="32"/>
-          <w:cs/>
-          <w:lang w:bidi="th-TH"/>
-        </w:rPr>
-        <w:tab/>
-      </w:r>
-      <w:r>
-        <w:rPr>
-          <w:rFonts w:ascii="TH Sarabun New" w:hAnsi="TH Sarabun New" w:cs="TH Sarabun New" w:hint="cs"/>
-          <w:sz w:val="32"/>
-          <w:szCs w:val="32"/>
-          <w:cs/>
-          <w:lang w:bidi="th-TH"/>
-        </w:rPr>
-        <w:t>การจัดรูปแบบข้อมูลนั้นเพื่อให้ข้อมูลอยู่ในรูปแบบเดียวกันและเป็นรูปแบบที่เราต้องการเพื่อเพิ่มความสะดวกในการทำงานและ</w:t>
-      </w:r>
-      <w:r>
-        <w:rPr>
-          <w:rFonts w:ascii="TH Sarabun New" w:hAnsi="TH Sarabun New" w:cs="TH Sarabun New" w:hint="cs"/>
-          <w:sz w:val="32"/>
-          <w:szCs w:val="32"/>
-          <w:cs/>
-          <w:lang w:bidi="th-TH"/>
-        </w:rPr>
-        <w:t>เนื่องจากลักษณะของข้อมูลที่ได้มาจะมีลักษณะรูปแบบที่ไม่เหมือนกัน</w:t>
-      </w:r>
+        <w:ind w:left="720" w:firstLine="360"/>
+        <w:rPr>
+          <w:rFonts w:ascii="TH Sarabun New" w:hAnsi="TH Sarabun New" w:cs="TH Sarabun New"/>
+          <w:sz w:val="32"/>
+          <w:szCs w:val="32"/>
+          <w:lang w:bidi="th-TH"/>
+        </w:rPr>
+      </w:pPr>
     </w:p>
     <w:p>
       <w:pPr>
         <w:spacing w:after="120"/>
-        <w:ind w:left="360" w:firstLine="360"/>
-        <w:rPr>
-          <w:rFonts w:ascii="TH Sarabun New" w:hAnsi="TH Sarabun New" w:cs="TH Sarabun New"/>
-          <w:b/>
-          <w:bCs/>
-          <w:sz w:val="32"/>
-          <w:szCs w:val="32"/>
-          <w:lang w:bidi="th-TH"/>
-        </w:rPr>
-      </w:pPr>
-      <w:r>
-        <w:rPr>
-          <w:rFonts w:ascii="TH Sarabun New" w:hAnsi="TH Sarabun New" w:cs="TH Sarabun New" w:hint="cs"/>
-          <w:b/>
-          <w:bCs/>
-          <w:sz w:val="32"/>
-          <w:szCs w:val="32"/>
-          <w:cs/>
-          <w:lang w:bidi="th-TH"/>
-        </w:rPr>
-        <w:t>4.</w:t>
-      </w:r>
-      <w:r>
-        <w:rPr>
-          <w:rFonts w:ascii="TH Sarabun New" w:hAnsi="TH Sarabun New" w:cs="TH Sarabun New" w:hint="cs"/>
-          <w:b/>
-          <w:bCs/>
-          <w:sz w:val="32"/>
-          <w:szCs w:val="32"/>
-          <w:cs/>
-          <w:lang w:bidi="th-TH"/>
-        </w:rPr>
-        <w:t>1</w:t>
-      </w:r>
-      <w:r>
-        <w:rPr>
-          <w:rFonts w:ascii="TH Sarabun New" w:hAnsi="TH Sarabun New" w:cs="TH Sarabun New" w:hint="cs"/>
-          <w:b/>
-          <w:bCs/>
-          <w:sz w:val="32"/>
-          <w:szCs w:val="32"/>
-          <w:cs/>
-          <w:lang w:bidi="th-TH"/>
-        </w:rPr>
-        <w:t>.</w:t>
-      </w:r>
-      <w:r>
-        <w:rPr>
-          <w:rFonts w:ascii="TH Sarabun New" w:hAnsi="TH Sarabun New" w:cs="TH Sarabun New"/>
-          <w:b/>
-          <w:bCs/>
-          <w:sz w:val="32"/>
-          <w:szCs w:val="32"/>
-          <w:lang w:bidi="th-TH"/>
-        </w:rPr>
-        <w:t>4</w:t>
-      </w:r>
-      <w:r>
-        <w:rPr>
-          <w:rFonts w:ascii="TH Sarabun New" w:hAnsi="TH Sarabun New" w:cs="TH Sarabun New" w:hint="cs"/>
-          <w:b/>
-          <w:bCs/>
-          <w:sz w:val="32"/>
-          <w:szCs w:val="32"/>
-          <w:cs/>
-          <w:lang w:bidi="th-TH"/>
-        </w:rPr>
-        <w:t xml:space="preserve"> </w:t>
-      </w:r>
-      <w:r>
-        <w:rPr>
-          <w:rFonts w:ascii="TH Sarabun New" w:hAnsi="TH Sarabun New" w:cs="TH Sarabun New"/>
-          <w:b/>
-          <w:bCs/>
-          <w:sz w:val="32"/>
-          <w:szCs w:val="32"/>
-          <w:cs/>
-        </w:rPr>
-        <w:t>การสร้างคลังคำพ้อง (</w:t>
-      </w:r>
-      <w:r>
-        <w:rPr>
-          <w:rFonts w:ascii="TH Sarabun New" w:hAnsi="TH Sarabun New" w:cs="TH Sarabun New"/>
-          <w:b/>
-          <w:bCs/>
-          <w:sz w:val="32"/>
-          <w:szCs w:val="32"/>
-          <w:lang w:bidi="th-TH"/>
-        </w:rPr>
-        <w:t>Synonym Dictionary)</w:t>
-      </w:r>
+        <w:ind w:left="720" w:firstLine="360"/>
+        <w:rPr>
+          <w:rFonts w:ascii="TH Sarabun New" w:hAnsi="TH Sarabun New" w:cs="TH Sarabun New"/>
+          <w:sz w:val="32"/>
+          <w:szCs w:val="32"/>
+          <w:lang w:bidi="th-TH"/>
+        </w:rPr>
+      </w:pPr>
     </w:p>
     <w:p>
       <w:pPr>
         <w:spacing w:after="120"/>
         <w:ind w:left="720" w:firstLine="360"/>
         <w:rPr>
-          <w:rFonts w:ascii="TH Sarabun New" w:hAnsi="TH Sarabun New" w:cs="TH Sarabun New"/>
-          <w:b/>
-          <w:bCs/>
-          <w:sz w:val="32"/>
-          <w:szCs w:val="32"/>
-          <w:lang w:bidi="th-TH"/>
-        </w:rPr>
-      </w:pPr>
-      <w:r>
-        <w:rPr>
-          <w:rFonts w:ascii="TH Sarabun New" w:hAnsi="TH Sarabun New" w:cs="TH Sarabun New"/>
-          <w:sz w:val="32"/>
-          <w:szCs w:val="32"/>
-          <w:cs/>
-          <w:lang w:bidi="th-TH"/>
-        </w:rPr>
-        <w:t>สร้างคู่คำพ้องความหมายระหว่างคำศัพท์ภาษาไทยและภาษาอังกฤษ</w:t>
-      </w:r>
-      <w:r>
-        <w:rPr>
           <w:rFonts w:ascii="TH Sarabun New" w:hAnsi="TH Sarabun New" w:cs="TH Sarabun New" w:hint="cs"/>
           <w:sz w:val="32"/>
           <w:szCs w:val="32"/>
           <w:cs/>
           <w:lang w:bidi="th-TH"/>
         </w:rPr>
-        <w:t>โดย</w:t>
-      </w:r>
-      <w:r>
-        <w:rPr>
-          <w:rFonts w:ascii="TH Sarabun New" w:hAnsi="TH Sarabun New" w:cs="TH Sarabun New"/>
-          <w:sz w:val="32"/>
-          <w:szCs w:val="32"/>
-          <w:cs/>
-        </w:rPr>
-        <w:t>คลังคำศัพท์นี้จะถูกนำไปใช้ในขั้นตอนการสืบค้นเพื่อให้ได้ผลลัพธ์ที่ครอบคลุมทั้งสองภาษา</w:t>
-      </w:r>
-      <w:r>
-        <w:rPr>
-          <w:rFonts w:ascii="TH Sarabun New" w:hAnsi="TH Sarabun New" w:cs="TH Sarabun New"/>
-          <w:sz w:val="32"/>
-          <w:szCs w:val="32"/>
-          <w:cs/>
-          <w:lang w:bidi="th-TH"/>
-        </w:rPr>
-        <w:t xml:space="preserve"> เช่น</w:t>
-      </w:r>
+      </w:pPr>
     </w:p>
     <w:p>
       <w:pPr>
         <w:spacing w:after="120"/>
-        <w:ind w:left="720" w:firstLine="360"/>
-        <w:rPr>
-          <w:rFonts w:ascii="TH Sarabun New" w:hAnsi="TH Sarabun New" w:cs="TH Sarabun New"/>
-          <w:sz w:val="32"/>
-          <w:szCs w:val="32"/>
-          <w:lang w:bidi="th-TH"/>
-        </w:rPr>
-      </w:pPr>
-      <w:r>
-        <w:rPr>
-          <w:rFonts w:ascii="TH Sarabun New" w:hAnsi="TH Sarabun New" w:cs="TH Sarabun New" w:hint="cs"/>
-          <w:b/>
-          <w:bCs/>
-          <w:sz w:val="32"/>
-          <w:szCs w:val="32"/>
-          <w:cs/>
-          <w:lang w:bidi="th-TH"/>
-        </w:rPr>
-        <w:t xml:space="preserve">• </w:t>
-      </w:r>
-      <w:r>
-        <w:rPr>
-          <w:rFonts w:ascii="TH Sarabun New" w:hAnsi="TH Sarabun New" w:cs="TH Sarabun New" w:hint="eastAsia"/>
-          <w:sz w:val="32"/>
-          <w:szCs w:val="32"/>
-          <w:lang w:bidi="th-TH"/>
-        </w:rPr>
-        <w:t>Liquified Petroleum Gas</w:t>
-      </w:r>
-      <w:r>
-        <w:rPr>
-          <w:rFonts w:ascii="TH Sarabun New" w:hAnsi="TH Sarabun New" w:cs="TH Sarabun New" w:hint="cs"/>
-          <w:sz w:val="32"/>
-          <w:szCs w:val="32"/>
-          <w:cs/>
-          <w:lang w:bidi="th-TH"/>
-        </w:rPr>
-        <w:t xml:space="preserve"> </w:t>
-      </w:r>
-      <w:r>
-        <w:rPr>
-          <w:rFonts w:ascii="Arial" w:hAnsi="Arial" w:cs="Arial"/>
-          <w:sz w:val="32"/>
-          <w:szCs w:val="32"/>
-          <w:lang w:bidi="th-TH"/>
-        </w:rPr>
-        <w:t>↔</w:t>
-      </w:r>
-      <w:r>
-        <w:rPr>
-          <w:rFonts w:ascii="Arial" w:hAnsi="Arial" w:cs="Angsana New" w:hint="cs"/>
-          <w:sz w:val="32"/>
-          <w:szCs w:val="32"/>
-          <w:cs/>
-          <w:lang w:bidi="th-TH"/>
-        </w:rPr>
-        <w:t xml:space="preserve"> </w:t>
-      </w:r>
-      <w:r>
-        <w:rPr>
-          <w:rFonts w:ascii="TH Sarabun New" w:hAnsi="TH Sarabun New" w:cs="TH Sarabun New" w:hint="eastAsia"/>
-          <w:sz w:val="32"/>
-          <w:szCs w:val="32"/>
-          <w:lang w:bidi="th-TH"/>
-        </w:rPr>
-        <w:t xml:space="preserve">LPG </w:t>
-      </w:r>
-      <w:r>
-        <w:rPr>
-          <w:rFonts w:ascii="Arial" w:hAnsi="Arial" w:cs="Arial"/>
-          <w:sz w:val="32"/>
-          <w:szCs w:val="32"/>
-          <w:lang w:bidi="th-TH"/>
-        </w:rPr>
-        <w:t>↔</w:t>
-      </w:r>
-      <w:r>
-        <w:rPr>
-          <w:rFonts w:ascii="Arial" w:hAnsi="Arial" w:cs="Angsana New" w:hint="cs"/>
-          <w:sz w:val="32"/>
-          <w:szCs w:val="32"/>
-          <w:cs/>
-          <w:lang w:bidi="th-TH"/>
-        </w:rPr>
-        <w:t xml:space="preserve"> </w:t>
-      </w:r>
-      <w:r>
-        <w:rPr>
-          <w:rFonts w:ascii="TH Sarabun New" w:hAnsi="TH Sarabun New" w:cs="TH Sarabun New" w:hint="eastAsia"/>
-          <w:sz w:val="32"/>
-          <w:szCs w:val="32"/>
-          <w:cs/>
-          <w:lang w:bidi="th-TH"/>
-        </w:rPr>
-        <w:t>ก๊าซปิโตรเลียมเหลว</w:t>
-      </w:r>
-      <w:r>
-        <w:rPr>
-          <w:rFonts w:ascii="TH Sarabun New" w:hAnsi="TH Sarabun New" w:cs="TH Sarabun New" w:hint="cs"/>
-          <w:sz w:val="32"/>
-          <w:szCs w:val="32"/>
-          <w:cs/>
-          <w:lang w:bidi="th-TH"/>
-        </w:rPr>
-        <w:t xml:space="preserve"> </w:t>
-      </w:r>
-      <w:r>
-        <w:rPr>
-          <w:rFonts w:ascii="Arial" w:hAnsi="Arial" w:cs="Arial"/>
-          <w:sz w:val="32"/>
-          <w:szCs w:val="32"/>
-          <w:lang w:bidi="th-TH"/>
-        </w:rPr>
-        <w:t>↔</w:t>
-      </w:r>
-      <w:r>
-        <w:rPr>
-          <w:rFonts w:ascii="TH Sarabun New" w:hAnsi="TH Sarabun New" w:cs="TH Sarabun New" w:hint="eastAsia"/>
-          <w:sz w:val="32"/>
-          <w:szCs w:val="32"/>
-          <w:lang w:bidi="th-TH"/>
-        </w:rPr>
-        <w:t xml:space="preserve"> </w:t>
-      </w:r>
-      <w:r>
-        <w:rPr>
-          <w:rFonts w:ascii="TH Sarabun New" w:hAnsi="TH Sarabun New" w:cs="TH Sarabun New" w:hint="eastAsia"/>
-          <w:sz w:val="32"/>
-          <w:szCs w:val="32"/>
-          <w:cs/>
-          <w:lang w:bidi="th-TH"/>
-        </w:rPr>
-        <w:t>ก๊าซหุงต้ม</w:t>
-      </w:r>
-    </w:p>
-    <w:p>
-      <w:pPr>
-        <w:spacing w:after="120"/>
-        <w:ind w:left="720" w:firstLine="360"/>
-        <w:rPr>
-          <w:rFonts w:ascii="TH Sarabun New" w:hAnsi="TH Sarabun New" w:cs="TH Sarabun New"/>
-          <w:sz w:val="32"/>
-          <w:szCs w:val="32"/>
-          <w:lang w:bidi="th-TH"/>
-        </w:rPr>
-      </w:pPr>
-      <w:r>
-        <w:rPr>
-          <w:rFonts w:ascii="TH Sarabun New" w:hAnsi="TH Sarabun New" w:cs="TH Sarabun New" w:hint="cs"/>
-          <w:b/>
-          <w:bCs/>
-          <w:sz w:val="32"/>
-          <w:szCs w:val="32"/>
-          <w:cs/>
-          <w:lang w:bidi="th-TH"/>
-        </w:rPr>
-        <w:t xml:space="preserve">• </w:t>
-      </w:r>
-      <w:r>
-        <w:rPr>
-          <w:rFonts w:ascii="TH Sarabun New" w:hAnsi="TH Sarabun New" w:cs="TH Sarabun New" w:hint="eastAsia"/>
-          <w:sz w:val="32"/>
-          <w:szCs w:val="32"/>
-          <w:lang w:bidi="th-TH"/>
-        </w:rPr>
-        <w:t>Anthracite</w:t>
-      </w:r>
-      <w:r>
-        <w:rPr>
-          <w:rFonts w:ascii="TH Sarabun New" w:hAnsi="TH Sarabun New" w:cs="TH Sarabun New" w:hint="cs"/>
-          <w:sz w:val="32"/>
-          <w:szCs w:val="32"/>
-          <w:cs/>
-          <w:lang w:bidi="th-TH"/>
-        </w:rPr>
-        <w:t xml:space="preserve"> </w:t>
-      </w:r>
-      <w:r>
-        <w:rPr>
-          <w:rFonts w:ascii="Arial" w:hAnsi="Arial" w:cs="Arial"/>
-          <w:sz w:val="32"/>
-          <w:szCs w:val="32"/>
-          <w:lang w:bidi="th-TH"/>
-        </w:rPr>
-        <w:t>↔</w:t>
-      </w:r>
-      <w:r>
-        <w:rPr>
-          <w:rFonts w:ascii="Arial" w:hAnsi="Arial" w:cs="Angsana New" w:hint="cs"/>
-          <w:sz w:val="32"/>
-          <w:szCs w:val="32"/>
-          <w:cs/>
-          <w:lang w:bidi="th-TH"/>
-        </w:rPr>
-        <w:t xml:space="preserve"> </w:t>
-      </w:r>
-      <w:r>
-        <w:rPr>
-          <w:rFonts w:ascii="TH Sarabun New" w:hAnsi="TH Sarabun New" w:cs="TH Sarabun New" w:hint="eastAsia"/>
-          <w:sz w:val="32"/>
-          <w:szCs w:val="32"/>
-          <w:cs/>
-          <w:lang w:bidi="th-TH"/>
-        </w:rPr>
-        <w:t>แอนทราไซต์</w:t>
-      </w:r>
-      <w:r>
-        <w:rPr>
-          <w:rFonts w:ascii="TH Sarabun New" w:hAnsi="TH Sarabun New" w:cs="TH Sarabun New" w:hint="cs"/>
-          <w:sz w:val="32"/>
-          <w:szCs w:val="32"/>
-          <w:cs/>
-          <w:lang w:bidi="th-TH"/>
-        </w:rPr>
-        <w:t xml:space="preserve"> </w:t>
-      </w:r>
-      <w:r>
-        <w:rPr>
-          <w:rFonts w:ascii="Arial" w:hAnsi="Arial" w:cs="Arial"/>
-          <w:sz w:val="32"/>
-          <w:szCs w:val="32"/>
-          <w:lang w:bidi="th-TH"/>
-        </w:rPr>
-        <w:t>↔</w:t>
-      </w:r>
-      <w:r>
-        <w:rPr>
-          <w:rFonts w:ascii="TH Sarabun New" w:hAnsi="TH Sarabun New" w:cs="TH Sarabun New" w:hint="eastAsia"/>
-          <w:sz w:val="32"/>
-          <w:szCs w:val="32"/>
-          <w:lang w:bidi="th-TH"/>
-        </w:rPr>
-        <w:t xml:space="preserve"> </w:t>
-      </w:r>
-      <w:r>
-        <w:rPr>
-          <w:rFonts w:ascii="TH Sarabun New" w:hAnsi="TH Sarabun New" w:cs="TH Sarabun New" w:hint="eastAsia"/>
-          <w:sz w:val="32"/>
-          <w:szCs w:val="32"/>
-          <w:cs/>
-          <w:lang w:bidi="th-TH"/>
-        </w:rPr>
-        <w:t>ถ่านหินแข็ง</w:t>
-      </w:r>
-    </w:p>
-    <w:p>
-      <w:pPr>
-        <w:spacing w:after="120"/>
-        <w:ind w:left="720" w:firstLine="360"/>
-        <w:rPr>
-          <w:rFonts w:ascii="TH Sarabun New" w:hAnsi="TH Sarabun New" w:cs="TH Sarabun New"/>
-          <w:sz w:val="32"/>
-          <w:szCs w:val="32"/>
-          <w:lang w:bidi="th-TH"/>
-        </w:rPr>
-      </w:pPr>
-      <w:r>
-        <w:rPr>
-          <w:rFonts w:ascii="TH Sarabun New" w:hAnsi="TH Sarabun New" w:cs="TH Sarabun New" w:hint="cs"/>
-          <w:sz w:val="32"/>
-          <w:szCs w:val="32"/>
-          <w:cs/>
-          <w:lang w:bidi="th-TH"/>
-        </w:rPr>
-        <w:t xml:space="preserve">• </w:t>
-      </w:r>
-      <w:r>
-        <w:rPr>
-          <w:rFonts w:ascii="TH Sarabun New" w:hAnsi="TH Sarabun New" w:cs="TH Sarabun New"/>
-          <w:sz w:val="32"/>
-          <w:szCs w:val="32"/>
-          <w:cs/>
-          <w:lang w:bidi="th-TH"/>
-        </w:rPr>
-        <w:t>คาร์บอนไดออกไซด์</w:t>
-      </w:r>
-      <w:r>
-        <w:rPr>
-          <w:rFonts w:ascii="TH Sarabun New" w:hAnsi="TH Sarabun New" w:cs="TH Sarabun New" w:hint="cs"/>
-          <w:sz w:val="32"/>
-          <w:szCs w:val="32"/>
-          <w:cs/>
-          <w:lang w:bidi="th-TH"/>
-        </w:rPr>
-        <w:t xml:space="preserve"> </w:t>
-      </w:r>
-      <w:r>
-        <w:rPr>
-          <w:rFonts w:ascii="Arial" w:hAnsi="Arial" w:cs="Arial"/>
-          <w:sz w:val="32"/>
-          <w:szCs w:val="32"/>
-          <w:lang w:bidi="th-TH"/>
-        </w:rPr>
-        <w:t>↔</w:t>
-      </w:r>
-      <w:r>
-        <w:rPr>
-          <w:rFonts w:ascii="TH Sarabun New" w:hAnsi="TH Sarabun New" w:cs="TH Sarabun New"/>
-          <w:sz w:val="32"/>
-          <w:szCs w:val="32"/>
-          <w:lang w:bidi="th-TH"/>
-        </w:rPr>
-        <w:t xml:space="preserve"> carbon dioxide</w:t>
-      </w:r>
-    </w:p>
-    <w:p>
-      <w:pPr>
-        <w:spacing w:after="120"/>
         <w:ind w:left="360" w:firstLine="360"/>
         <w:rPr>
           <w:rFonts w:ascii="TH Sarabun New" w:hAnsi="TH Sarabun New" w:cs="TH Sarabun New"/>
@@ -9955,6 +10523,7 @@
           <w:sz w:val="32"/>
           <w:szCs w:val="32"/>
         </w:rPr>
+        <w:lastRenderedPageBreak/>
         <w:t>4.</w:t>
       </w:r>
       <w:r>
@@ -10268,7 +10837,6 @@
         <w:rPr>
           <w:noProof/>
         </w:rPr>
-        <w:lastRenderedPageBreak/>
         <w:drawing>
           <wp:inline distT="0" distB="0" distL="0" distR="0" wp14:anchorId="12ADD266" wp14:editId="2F027BF1">
             <wp:extent cx="3823854" cy="3435234"/>
@@ -10285,7 +10853,7 @@
                     <pic:cNvPicPr/>
                   </pic:nvPicPr>
                   <pic:blipFill>
-                    <a:blip r:embed="rId11"/>
+                    <a:blip r:embed="rId12"/>
                     <a:stretch>
                       <a:fillRect/>
                     </a:stretch>
@@ -10778,6 +11346,7 @@
           <w:sz w:val="32"/>
           <w:szCs w:val="32"/>
         </w:rPr>
+        <w:lastRenderedPageBreak/>
         <w:t>Analyzers</w:t>
       </w:r>
       <w:r>
@@ -10880,7 +11449,6 @@
         <w:rPr>
           <w:noProof/>
         </w:rPr>
-        <w:lastRenderedPageBreak/>
         <w:drawing>
           <wp:inline distT="0" distB="0" distL="0" distR="0" wp14:anchorId="30333DA2" wp14:editId="0D5B8524">
             <wp:extent cx="3893127" cy="3532127"/>
@@ -10897,7 +11465,7 @@
                     <pic:cNvPicPr/>
                   </pic:nvPicPr>
                   <pic:blipFill>
-                    <a:blip r:embed="rId12"/>
+                    <a:blip r:embed="rId13"/>
                     <a:stretch>
                       <a:fillRect/>
                     </a:stretch>
@@ -11772,31 +12340,6 @@
     <w:p>
       <w:pPr>
         <w:spacing w:after="120"/>
-        <w:ind w:left="360"/>
-        <w:jc w:val="thaiDistribute"/>
-        <w:rPr>
-          <w:rFonts w:ascii="TH Sarabun New" w:hAnsi="TH Sarabun New" w:cs="TH Sarabun New"/>
-          <w:sz w:val="32"/>
-          <w:szCs w:val="32"/>
-        </w:rPr>
-      </w:pPr>
-    </w:p>
-    <w:p>
-      <w:pPr>
-        <w:spacing w:after="120"/>
-        <w:ind w:left="360"/>
-        <w:jc w:val="thaiDistribute"/>
-        <w:rPr>
-          <w:rFonts w:ascii="TH Sarabun New" w:hAnsi="TH Sarabun New" w:cs="TH Sarabun New"/>
-          <w:sz w:val="32"/>
-          <w:szCs w:val="32"/>
-        </w:rPr>
-      </w:pPr>
-    </w:p>
-    <w:p>
-      <w:pPr>
-        <w:spacing w:after="120"/>
-        <w:ind w:left="360"/>
         <w:jc w:val="thaiDistribute"/>
         <w:rPr>
           <w:rFonts w:ascii="TH Sarabun New" w:hAnsi="TH Sarabun New" w:cs="TH Sarabun New"/>
@@ -13038,9 +13581,98 @@
       <w:pPr>
         <w:pStyle w:val="EndNoteBibliography"/>
         <w:ind w:left="720" w:hanging="720"/>
+        <w:rPr>
+          <w:i/>
+        </w:rPr>
       </w:pPr>
       <w:r>
         <w:t>[3]</w:t>
+      </w:r>
+      <w:r>
+        <w:tab/>
+      </w:r>
+      <w:r>
+        <w:rPr>
+          <w:rFonts w:hint="cs"/>
+          <w:sz w:val="30"/>
+          <w:cs/>
+        </w:rPr>
+        <w:t>อ</w:t>
+      </w:r>
+      <w:r>
+        <w:rPr>
+          <w:sz w:val="30"/>
+          <w:cs/>
+        </w:rPr>
+        <w:t xml:space="preserve">. </w:t>
+      </w:r>
+      <w:r>
+        <w:rPr>
+          <w:cs/>
+          <w:lang w:bidi="th-TH"/>
+        </w:rPr>
+        <w:t>(</w:t>
+      </w:r>
+      <w:r>
+        <w:rPr>
+          <w:rFonts w:hint="cs"/>
+          <w:sz w:val="30"/>
+          <w:cs/>
+        </w:rPr>
+        <w:t>องค์การมหาชน</w:t>
+      </w:r>
+      <w:r>
+        <w:rPr>
+          <w:cs/>
+          <w:lang w:bidi="th-TH"/>
+        </w:rPr>
+        <w:t>)</w:t>
+      </w:r>
+      <w:r>
+        <w:t xml:space="preserve">, </w:t>
+      </w:r>
+      <w:r>
+        <w:rPr>
+          <w:rFonts w:hint="cs"/>
+          <w:i/>
+          <w:sz w:val="30"/>
+          <w:cs/>
+        </w:rPr>
+        <w:t>แนวทางการประเมินคาร์บอนฟุตพริ้นท์</w:t>
+      </w:r>
+    </w:p>
+    <w:p>
+      <w:pPr>
+        <w:pStyle w:val="EndNoteBibliography"/>
+        <w:ind w:left="720" w:hanging="720"/>
+      </w:pPr>
+      <w:r>
+        <w:rPr>
+          <w:rFonts w:hint="cs"/>
+          <w:i/>
+          <w:sz w:val="30"/>
+          <w:cs/>
+        </w:rPr>
+        <w:t>สำหรับองค์กรปกครองส่วนท้องถิ่น</w:t>
+      </w:r>
+      <w:r>
+        <w:rPr>
+          <w:cs/>
+          <w:lang w:bidi="th-TH"/>
+        </w:rPr>
+        <w:t xml:space="preserve">. </w:t>
+      </w:r>
+      <w:r>
+        <w:t>2018.</w:t>
+      </w:r>
+    </w:p>
+    <w:p>
+      <w:pPr>
+        <w:pStyle w:val="EndNoteBibliography"/>
+        <w:ind w:left="720" w:hanging="720"/>
+      </w:pPr>
+      <w:r>
+        <w:t>[4]</w:t>
       </w:r>
       <w:r>
         <w:tab/>
@@ -13062,13 +13694,13 @@
         <w:ind w:left="720" w:hanging="720"/>
       </w:pPr>
       <w:r>
-        <w:t>[4]</w:t>
+        <w:t>[5]</w:t>
       </w:r>
       <w:r>
         <w:tab/>
         <w:t xml:space="preserve">S. Ramírez. "FastAPI Documentation." Tiangolo. </w:t>
       </w:r>
-      <w:hyperlink r:id="rId13" w:history="1">
+      <w:hyperlink r:id="rId14" w:history="1">
         <w:r>
           <w:rPr>
             <w:rStyle w:val="Hyperlink"/>
@@ -13086,13 +13718,13 @@
         <w:ind w:left="720" w:hanging="720"/>
       </w:pPr>
       <w:r>
-        <w:t>[5]</w:t>
+        <w:t>[6]</w:t>
       </w:r>
       <w:r>
         <w:tab/>
         <w:t xml:space="preserve">I. Meta. "React: A JavaScript library for building user interfaces." Meta </w:t>
       </w:r>
-      <w:hyperlink r:id="rId14" w:history="1">
+      <w:hyperlink r:id="rId15" w:history="1">
         <w:r>
           <w:rPr>
             <w:rStyle w:val="Hyperlink"/>
@@ -13110,7 +13742,7 @@
         <w:ind w:left="720" w:hanging="720"/>
       </w:pPr>
       <w:r>
-        <w:t>[6]</w:t>
+        <w:t>[7]</w:t>
       </w:r>
       <w:r>
         <w:tab/>
@@ -13132,7 +13764,7 @@
         <w:ind w:left="720" w:hanging="720"/>
       </w:pPr>
       <w:r>
-        <w:t>[7]</w:t>
+        <w:t>[8]</w:t>
       </w:r>
       <w:r>
         <w:tab/>
@@ -13168,7 +13800,7 @@
       </w:r>
     </w:p>
     <w:sectPr>
-      <w:headerReference w:type="default" r:id="rId15"/>
+      <w:headerReference w:type="default" r:id="rId16"/>
       <w:pgSz w:w="11900" w:h="16840"/>
       <w:pgMar w:top="1440" w:right="1550" w:bottom="1440" w:left="1701" w:header="936" w:footer="1245" w:gutter="0"/>
       <w:pgNumType w:start="1"/>
@@ -18287,7 +18919,7 @@
   <w:num w:numId="9" w16cid:durableId="561911448">
     <w:abstractNumId w:val="3"/>
     <w:lvlOverride w:ilvl="0">
-      <w:lvl w:ilvl="0" w:tplc="152A448E">
+      <w:lvl w:ilvl="0" w:tplc="D42C270A">
         <w:start w:val="1"/>
         <w:numFmt w:val="bullet"/>
         <w:lvlText w:val="•"/>
@@ -18318,7 +18950,7 @@
       </w:lvl>
     </w:lvlOverride>
     <w:lvlOverride w:ilvl="1">
-      <w:lvl w:ilvl="1" w:tplc="6B82C0B4">
+      <w:lvl w:ilvl="1" w:tplc="069AB47C">
         <w:start w:val="1"/>
         <w:numFmt w:val="bullet"/>
         <w:lvlText w:val="•"/>
@@ -18349,7 +18981,7 @@
       </w:lvl>
     </w:lvlOverride>
     <w:lvlOverride w:ilvl="2">
-      <w:lvl w:ilvl="2" w:tplc="40AC969E">
+      <w:lvl w:ilvl="2" w:tplc="A09AB798">
         <w:start w:val="1"/>
         <w:numFmt w:val="bullet"/>
         <w:lvlText w:val="•"/>
@@ -18380,7 +19012,7 @@
       </w:lvl>
     </w:lvlOverride>
     <w:lvlOverride w:ilvl="3">
-      <w:lvl w:ilvl="3" w:tplc="B95A229A">
+      <w:lvl w:ilvl="3" w:tplc="BF9A18D0">
         <w:start w:val="1"/>
         <w:numFmt w:val="bullet"/>
         <w:lvlText w:val="•"/>
@@ -18411,7 +19043,7 @@
       </w:lvl>
     </w:lvlOverride>
     <w:lvlOverride w:ilvl="4">
-      <w:lvl w:ilvl="4" w:tplc="D1E4AEF4">
+      <w:lvl w:ilvl="4" w:tplc="631A5BEA">
         <w:start w:val="1"/>
         <w:numFmt w:val="bullet"/>
         <w:lvlText w:val="•"/>
@@ -18442,7 +19074,7 @@
       </w:lvl>
     </w:lvlOverride>
     <w:lvlOverride w:ilvl="5">
-      <w:lvl w:ilvl="5" w:tplc="561830A6">
+      <w:lvl w:ilvl="5" w:tplc="AAFC08DC">
         <w:start w:val="1"/>
         <w:numFmt w:val="bullet"/>
         <w:lvlText w:val="•"/>
@@ -18473,7 +19105,7 @@
       </w:lvl>
     </w:lvlOverride>
     <w:lvlOverride w:ilvl="6">
-      <w:lvl w:ilvl="6" w:tplc="978A3720">
+      <w:lvl w:ilvl="6" w:tplc="5C0CB392">
         <w:start w:val="1"/>
         <w:numFmt w:val="bullet"/>
         <w:lvlText w:val="•"/>
@@ -18504,7 +19136,7 @@
       </w:lvl>
     </w:lvlOverride>
     <w:lvlOverride w:ilvl="7">
-      <w:lvl w:ilvl="7" w:tplc="577CAECC">
+      <w:lvl w:ilvl="7" w:tplc="67F4522E">
         <w:start w:val="1"/>
         <w:numFmt w:val="bullet"/>
         <w:lvlText w:val="•"/>
@@ -18535,7 +19167,7 @@
       </w:lvl>
     </w:lvlOverride>
     <w:lvlOverride w:ilvl="8">
-      <w:lvl w:ilvl="8" w:tplc="5B7E5F2E">
+      <w:lvl w:ilvl="8" w:tplc="05C012FE">
         <w:start w:val="1"/>
         <w:numFmt w:val="bullet"/>
         <w:lvlText w:val="•"/>
@@ -18833,7 +19465,7 @@
   <w:num w:numId="11" w16cid:durableId="116412539">
     <w:abstractNumId w:val="3"/>
     <w:lvlOverride w:ilvl="0">
-      <w:lvl w:ilvl="0" w:tplc="152A448E">
+      <w:lvl w:ilvl="0" w:tplc="D42C270A">
         <w:start w:val="1"/>
         <w:numFmt w:val="bullet"/>
         <w:lvlText w:val="•"/>
@@ -18864,7 +19496,7 @@
       </w:lvl>
     </w:lvlOverride>
     <w:lvlOverride w:ilvl="1">
-      <w:lvl w:ilvl="1" w:tplc="6B82C0B4">
+      <w:lvl w:ilvl="1" w:tplc="069AB47C">
         <w:start w:val="1"/>
         <w:numFmt w:val="bullet"/>
         <w:lvlText w:val="•"/>
@@ -18895,7 +19527,7 @@
       </w:lvl>
     </w:lvlOverride>
     <w:lvlOverride w:ilvl="2">
-      <w:lvl w:ilvl="2" w:tplc="40AC969E">
+      <w:lvl w:ilvl="2" w:tplc="A09AB798">
         <w:start w:val="1"/>
         <w:numFmt w:val="bullet"/>
         <w:lvlText w:val="•"/>
@@ -18926,7 +19558,7 @@
       </w:lvl>
     </w:lvlOverride>
     <w:lvlOverride w:ilvl="3">
-      <w:lvl w:ilvl="3" w:tplc="B95A229A">
+      <w:lvl w:ilvl="3" w:tplc="BF9A18D0">
         <w:start w:val="1"/>
         <w:numFmt w:val="bullet"/>
         <w:lvlText w:val="•"/>
@@ -18957,7 +19589,7 @@
       </w:lvl>
     </w:lvlOverride>
     <w:lvlOverride w:ilvl="4">
-      <w:lvl w:ilvl="4" w:tplc="D1E4AEF4">
+      <w:lvl w:ilvl="4" w:tplc="631A5BEA">
         <w:start w:val="1"/>
         <w:numFmt w:val="bullet"/>
         <w:lvlText w:val="•"/>
@@ -18988,7 +19620,7 @@
       </w:lvl>
     </w:lvlOverride>
     <w:lvlOverride w:ilvl="5">
-      <w:lvl w:ilvl="5" w:tplc="561830A6">
+      <w:lvl w:ilvl="5" w:tplc="AAFC08DC">
         <w:start w:val="1"/>
         <w:numFmt w:val="bullet"/>
         <w:lvlText w:val="•"/>
@@ -19019,7 +19651,7 @@
       </w:lvl>
     </w:lvlOverride>
     <w:lvlOverride w:ilvl="6">
-      <w:lvl w:ilvl="6" w:tplc="978A3720">
+      <w:lvl w:ilvl="6" w:tplc="5C0CB392">
         <w:start w:val="1"/>
         <w:numFmt w:val="bullet"/>
         <w:lvlText w:val="•"/>
@@ -19050,7 +19682,7 @@
       </w:lvl>
     </w:lvlOverride>
     <w:lvlOverride w:ilvl="7">
-      <w:lvl w:ilvl="7" w:tplc="577CAECC">
+      <w:lvl w:ilvl="7" w:tplc="67F4522E">
         <w:start w:val="1"/>
         <w:numFmt w:val="bullet"/>
         <w:lvlText w:val="•"/>
@@ -19081,7 +19713,7 @@
       </w:lvl>
     </w:lvlOverride>
     <w:lvlOverride w:ilvl="8">
-      <w:lvl w:ilvl="8" w:tplc="5B7E5F2E">
+      <w:lvl w:ilvl="8" w:tplc="05C012FE">
         <w:start w:val="1"/>
         <w:numFmt w:val="bullet"/>
         <w:lvlText w:val="•"/>

</xml_diff>